<commit_message>
working on optimizing model
</commit_message>
<xml_diff>
--- a/Analysis.docx
+++ b/Analysis.docx
@@ -74,16 +74,6 @@
       <w:r>
         <w:t>The nonprofit foundation Alphabet Soup wants a tool that can help it select the applicants for funding with the best chance of success in their ventures. With machine learning and neural networks, the features in the provided dataset are used to create a binary classifier that can predict whether applicants will be successful if funded by Alphabet Soup.</w:t>
       </w:r>
-    </w:p>
-    <w:p>
-      <w:pPr>
-        <w:spacing w:after="0" w:line="240" w:lineRule="auto"/>
-      </w:pPr>
-    </w:p>
-    <w:p>
-      <w:pPr>
-        <w:spacing w:after="0" w:line="240" w:lineRule="auto"/>
-      </w:pPr>
     </w:p>
     <w:p>
       <w:pPr>
@@ -490,7 +480,6 @@
         <w:pStyle w:val="Heading2"/>
       </w:pPr>
       <w:r>
-        <w:lastRenderedPageBreak/>
         <w:t>Features and Target</w:t>
       </w:r>
     </w:p>
@@ -505,18 +494,18 @@
         <mc:AlternateContent>
           <mc:Choice Requires="wpg">
             <w:drawing>
-              <wp:anchor distT="0" distB="0" distL="114300" distR="114300" simplePos="0" relativeHeight="251659264" behindDoc="1" locked="0" layoutInCell="1" allowOverlap="1" wp14:anchorId="5CC54E45" wp14:editId="1858858F">
+              <wp:anchor distT="0" distB="0" distL="114300" distR="114300" simplePos="0" relativeHeight="251660288" behindDoc="0" locked="0" layoutInCell="1" allowOverlap="1" wp14:anchorId="666C4182" wp14:editId="7AE8473D">
                 <wp:simplePos x="0" y="0"/>
                 <wp:positionH relativeFrom="margin">
-                  <wp:posOffset>0</wp:posOffset>
+                  <wp:align>left</wp:align>
                 </wp:positionH>
                 <wp:positionV relativeFrom="paragraph">
-                  <wp:posOffset>167005</wp:posOffset>
+                  <wp:posOffset>267970</wp:posOffset>
                 </wp:positionV>
-                <wp:extent cx="5913120" cy="2153285"/>
-                <wp:effectExtent l="0" t="0" r="0" b="18415"/>
+                <wp:extent cx="5913120" cy="2491740"/>
+                <wp:effectExtent l="0" t="0" r="0" b="3810"/>
                 <wp:wrapSquare wrapText="bothSides"/>
-                <wp:docPr id="1454137539" name="Group 5"/>
+                <wp:docPr id="1256214805" name="Group 14"/>
                 <wp:cNvGraphicFramePr/>
                 <a:graphic xmlns:a="http://schemas.openxmlformats.org/drawingml/2006/main">
                   <a:graphicData uri="http://schemas.microsoft.com/office/word/2010/wordprocessingGroup">
@@ -525,18 +514,440 @@
                       <wpg:grpSpPr>
                         <a:xfrm>
                           <a:off x="0" y="0"/>
-                          <a:ext cx="5913120" cy="2153285"/>
+                          <a:ext cx="5913120" cy="2491740"/>
                           <a:chOff x="0" y="0"/>
-                          <a:chExt cx="5913120" cy="2153285"/>
+                          <a:chExt cx="5913120" cy="2491740"/>
                         </a:xfrm>
                       </wpg:grpSpPr>
+                      <wpg:grpSp>
+                        <wpg:cNvPr id="2133487655" name="Group 5"/>
+                        <wpg:cNvGrpSpPr/>
+                        <wpg:grpSpPr>
+                          <a:xfrm>
+                            <a:off x="0" y="0"/>
+                            <a:ext cx="5913120" cy="2153285"/>
+                            <a:chOff x="0" y="0"/>
+                            <a:chExt cx="5913120" cy="2153285"/>
+                          </a:xfrm>
+                        </wpg:grpSpPr>
+                        <wps:wsp>
+                          <wps:cNvPr id="956554787" name="Text Box 1"/>
+                          <wps:cNvSpPr txBox="1"/>
+                          <wps:spPr>
+                            <a:xfrm>
+                              <a:off x="2708910" y="0"/>
+                              <a:ext cx="777240" cy="262890"/>
+                            </a:xfrm>
+                            <a:prstGeom prst="rect">
+                              <a:avLst/>
+                            </a:prstGeom>
+                            <a:solidFill>
+                              <a:schemeClr val="lt1"/>
+                            </a:solidFill>
+                            <a:ln w="6350">
+                              <a:noFill/>
+                            </a:ln>
+                          </wps:spPr>
+                          <wps:txbx>
+                            <w:txbxContent>
+                              <w:p>
+                                <w:pPr>
+                                  <w:spacing w:after="0" w:line="240" w:lineRule="auto"/>
+                                  <w:jc w:val="center"/>
+                                  <w:rPr>
+                                    <w:color w:val="0070C0"/>
+                                    <w:sz w:val="24"/>
+                                    <w:szCs w:val="24"/>
+                                  </w:rPr>
+                                </w:pPr>
+                                <w:r>
+                                  <w:rPr>
+                                    <w:color w:val="0070C0"/>
+                                    <w:sz w:val="24"/>
+                                    <w:szCs w:val="24"/>
+                                  </w:rPr>
+                                  <w:t>Features</w:t>
+                                </w:r>
+                              </w:p>
+                            </w:txbxContent>
+                          </wps:txbx>
+                          <wps:bodyPr rot="0" spcFirstLastPara="0" vertOverflow="overflow" horzOverflow="overflow" vert="horz" wrap="square" lIns="91440" tIns="45720" rIns="91440" bIns="45720" numCol="1" spcCol="0" rtlCol="0" fromWordArt="0" anchor="t" anchorCtr="0" forceAA="0" compatLnSpc="1">
+                            <a:prstTxWarp prst="textNoShape">
+                              <a:avLst/>
+                            </a:prstTxWarp>
+                            <a:noAutofit/>
+                          </wps:bodyPr>
+                        </wps:wsp>
+                        <pic:pic xmlns:pic="http://schemas.openxmlformats.org/drawingml/2006/picture">
+                          <pic:nvPicPr>
+                            <pic:cNvPr id="1043257184" name="Picture 1" descr="A screenshot of a computer&#10;&#10;Description automatically generated"/>
+                            <pic:cNvPicPr>
+                              <a:picLocks noChangeAspect="1"/>
+                            </pic:cNvPicPr>
+                          </pic:nvPicPr>
+                          <pic:blipFill>
+                            <a:blip r:embed="rId5" cstate="print">
+                              <a:extLst>
+                                <a:ext uri="{28A0092B-C50C-407E-A947-70E740481C1C}">
+                                  <a14:useLocalDpi xmlns:a14="http://schemas.microsoft.com/office/drawing/2010/main" val="0"/>
+                                </a:ext>
+                              </a:extLst>
+                            </a:blip>
+                            <a:stretch>
+                              <a:fillRect/>
+                            </a:stretch>
+                          </pic:blipFill>
+                          <pic:spPr>
+                            <a:xfrm>
+                              <a:off x="30480" y="510540"/>
+                              <a:ext cx="5731510" cy="1624330"/>
+                            </a:xfrm>
+                            <a:prstGeom prst="rect">
+                              <a:avLst/>
+                            </a:prstGeom>
+                          </pic:spPr>
+                        </pic:pic>
+                        <wps:wsp>
+                          <wps:cNvPr id="556777575" name="Text Box 1"/>
+                          <wps:cNvSpPr txBox="1"/>
+                          <wps:spPr>
+                            <a:xfrm>
+                              <a:off x="106680" y="7620"/>
+                              <a:ext cx="777240" cy="278130"/>
+                            </a:xfrm>
+                            <a:prstGeom prst="rect">
+                              <a:avLst/>
+                            </a:prstGeom>
+                            <a:solidFill>
+                              <a:schemeClr val="lt1"/>
+                            </a:solidFill>
+                            <a:ln w="6350">
+                              <a:noFill/>
+                            </a:ln>
+                          </wps:spPr>
+                          <wps:txbx>
+                            <w:txbxContent>
+                              <w:p>
+                                <w:pPr>
+                                  <w:spacing w:after="0" w:line="240" w:lineRule="auto"/>
+                                  <w:jc w:val="center"/>
+                                  <w:rPr>
+                                    <w:color w:val="FF0000"/>
+                                    <w:sz w:val="24"/>
+                                    <w:szCs w:val="24"/>
+                                  </w:rPr>
+                                </w:pPr>
+                                <w:r>
+                                  <w:rPr>
+                                    <w:color w:val="FF0000"/>
+                                    <w:sz w:val="24"/>
+                                    <w:szCs w:val="24"/>
+                                  </w:rPr>
+                                  <w:t>REMOVE</w:t>
+                                </w:r>
+                              </w:p>
+                            </w:txbxContent>
+                          </wps:txbx>
+                          <wps:bodyPr rot="0" spcFirstLastPara="0" vertOverflow="overflow" horzOverflow="overflow" vert="horz" wrap="square" lIns="91440" tIns="45720" rIns="91440" bIns="45720" numCol="1" spcCol="0" rtlCol="0" fromWordArt="0" anchor="t" anchorCtr="0" forceAA="0" compatLnSpc="1">
+                            <a:prstTxWarp prst="textNoShape">
+                              <a:avLst/>
+                            </a:prstTxWarp>
+                            <a:noAutofit/>
+                          </wps:bodyPr>
+                        </wps:wsp>
+                        <wps:wsp>
+                          <wps:cNvPr id="1368850961" name="Text Box 1"/>
+                          <wps:cNvSpPr txBox="1"/>
+                          <wps:spPr>
+                            <a:xfrm>
+                              <a:off x="5135880" y="0"/>
+                              <a:ext cx="777240" cy="278130"/>
+                            </a:xfrm>
+                            <a:prstGeom prst="rect">
+                              <a:avLst/>
+                            </a:prstGeom>
+                            <a:solidFill>
+                              <a:schemeClr val="lt1"/>
+                            </a:solidFill>
+                            <a:ln w="6350">
+                              <a:noFill/>
+                            </a:ln>
+                          </wps:spPr>
+                          <wps:txbx>
+                            <w:txbxContent>
+                              <w:p>
+                                <w:pPr>
+                                  <w:spacing w:after="0" w:line="240" w:lineRule="auto"/>
+                                  <w:jc w:val="center"/>
+                                  <w:rPr>
+                                    <w:color w:val="00B050"/>
+                                    <w:sz w:val="24"/>
+                                    <w:szCs w:val="24"/>
+                                  </w:rPr>
+                                </w:pPr>
+                                <w:r>
+                                  <w:rPr>
+                                    <w:color w:val="00B050"/>
+                                    <w:sz w:val="24"/>
+                                    <w:szCs w:val="24"/>
+                                  </w:rPr>
+                                  <w:t>Target</w:t>
+                                </w:r>
+                              </w:p>
+                            </w:txbxContent>
+                          </wps:txbx>
+                          <wps:bodyPr rot="0" spcFirstLastPara="0" vertOverflow="overflow" horzOverflow="overflow" vert="horz" wrap="square" lIns="91440" tIns="45720" rIns="91440" bIns="45720" numCol="1" spcCol="0" rtlCol="0" fromWordArt="0" anchor="t" anchorCtr="0" forceAA="0" compatLnSpc="1">
+                            <a:prstTxWarp prst="textNoShape">
+                              <a:avLst/>
+                            </a:prstTxWarp>
+                            <a:noAutofit/>
+                          </wps:bodyPr>
+                        </wps:wsp>
+                        <wps:wsp>
+                          <wps:cNvPr id="1910672440" name="Right Brace 2"/>
+                          <wps:cNvSpPr/>
+                          <wps:spPr>
+                            <a:xfrm rot="16200000">
+                              <a:off x="2976245" y="-1820545"/>
+                              <a:ext cx="220980" cy="4338638"/>
+                            </a:xfrm>
+                            <a:prstGeom prst="rightBrace">
+                              <a:avLst/>
+                            </a:prstGeom>
+                            <a:ln w="12700">
+                              <a:solidFill>
+                                <a:srgbClr val="0070C0"/>
+                              </a:solidFill>
+                            </a:ln>
+                          </wps:spPr>
+                          <wps:style>
+                            <a:lnRef idx="1">
+                              <a:schemeClr val="accent1"/>
+                            </a:lnRef>
+                            <a:fillRef idx="0">
+                              <a:schemeClr val="accent1"/>
+                            </a:fillRef>
+                            <a:effectRef idx="0">
+                              <a:schemeClr val="accent1"/>
+                            </a:effectRef>
+                            <a:fontRef idx="minor">
+                              <a:schemeClr val="tx1"/>
+                            </a:fontRef>
+                          </wps:style>
+                          <wps:bodyPr rot="0" spcFirstLastPara="0" vertOverflow="overflow" horzOverflow="overflow" vert="horz" wrap="square" lIns="91440" tIns="45720" rIns="91440" bIns="45720" numCol="1" spcCol="0" rtlCol="0" fromWordArt="0" anchor="ctr" anchorCtr="0" forceAA="0" compatLnSpc="1">
+                            <a:prstTxWarp prst="textNoShape">
+                              <a:avLst/>
+                            </a:prstTxWarp>
+                            <a:noAutofit/>
+                          </wps:bodyPr>
+                        </wps:wsp>
+                        <wps:wsp>
+                          <wps:cNvPr id="299974384" name="Right Brace 2"/>
+                          <wps:cNvSpPr/>
+                          <wps:spPr>
+                            <a:xfrm rot="16200000">
+                              <a:off x="340043" y="-86678"/>
+                              <a:ext cx="220980" cy="872805"/>
+                            </a:xfrm>
+                            <a:prstGeom prst="rightBrace">
+                              <a:avLst/>
+                            </a:prstGeom>
+                            <a:ln w="12700">
+                              <a:solidFill>
+                                <a:srgbClr val="FF0000"/>
+                              </a:solidFill>
+                            </a:ln>
+                          </wps:spPr>
+                          <wps:style>
+                            <a:lnRef idx="1">
+                              <a:schemeClr val="accent1"/>
+                            </a:lnRef>
+                            <a:fillRef idx="0">
+                              <a:schemeClr val="accent1"/>
+                            </a:fillRef>
+                            <a:effectRef idx="0">
+                              <a:schemeClr val="accent1"/>
+                            </a:effectRef>
+                            <a:fontRef idx="minor">
+                              <a:schemeClr val="tx1"/>
+                            </a:fontRef>
+                          </wps:style>
+                          <wps:bodyPr rot="0" spcFirstLastPara="0" vertOverflow="overflow" horzOverflow="overflow" vert="horz" wrap="square" lIns="91440" tIns="45720" rIns="91440" bIns="45720" numCol="1" spcCol="0" rtlCol="0" fromWordArt="0" anchor="ctr" anchorCtr="0" forceAA="0" compatLnSpc="1">
+                            <a:prstTxWarp prst="textNoShape">
+                              <a:avLst/>
+                            </a:prstTxWarp>
+                            <a:noAutofit/>
+                          </wps:bodyPr>
+                        </wps:wsp>
+                        <wps:wsp>
+                          <wps:cNvPr id="1195068779" name="Right Brace 2"/>
+                          <wps:cNvSpPr/>
+                          <wps:spPr>
+                            <a:xfrm rot="16200000">
+                              <a:off x="5414645" y="99695"/>
+                              <a:ext cx="220980" cy="484825"/>
+                            </a:xfrm>
+                            <a:prstGeom prst="rightBrace">
+                              <a:avLst/>
+                            </a:prstGeom>
+                            <a:ln w="12700">
+                              <a:solidFill>
+                                <a:srgbClr val="00B050"/>
+                              </a:solidFill>
+                            </a:ln>
+                          </wps:spPr>
+                          <wps:style>
+                            <a:lnRef idx="1">
+                              <a:schemeClr val="accent1"/>
+                            </a:lnRef>
+                            <a:fillRef idx="0">
+                              <a:schemeClr val="accent1"/>
+                            </a:fillRef>
+                            <a:effectRef idx="0">
+                              <a:schemeClr val="accent1"/>
+                            </a:effectRef>
+                            <a:fontRef idx="minor">
+                              <a:schemeClr val="tx1"/>
+                            </a:fontRef>
+                          </wps:style>
+                          <wps:bodyPr rot="0" spcFirstLastPara="0" vertOverflow="overflow" horzOverflow="overflow" vert="horz" wrap="square" lIns="91440" tIns="45720" rIns="91440" bIns="45720" numCol="1" spcCol="0" rtlCol="0" fromWordArt="0" anchor="ctr" anchorCtr="0" forceAA="0" compatLnSpc="1">
+                            <a:prstTxWarp prst="textNoShape">
+                              <a:avLst/>
+                            </a:prstTxWarp>
+                            <a:noAutofit/>
+                          </wps:bodyPr>
+                        </wps:wsp>
+                        <wps:wsp>
+                          <wps:cNvPr id="2070313055" name="Rectangle 4"/>
+                          <wps:cNvSpPr/>
+                          <wps:spPr>
+                            <a:xfrm>
+                              <a:off x="0" y="483870"/>
+                              <a:ext cx="895350" cy="1665605"/>
+                            </a:xfrm>
+                            <a:prstGeom prst="rect">
+                              <a:avLst/>
+                            </a:prstGeom>
+                            <a:noFill/>
+                            <a:ln>
+                              <a:solidFill>
+                                <a:srgbClr val="FF0000"/>
+                              </a:solidFill>
+                            </a:ln>
+                          </wps:spPr>
+                          <wps:style>
+                            <a:lnRef idx="2">
+                              <a:schemeClr val="accent1">
+                                <a:shade val="15000"/>
+                              </a:schemeClr>
+                            </a:lnRef>
+                            <a:fillRef idx="1">
+                              <a:schemeClr val="accent1"/>
+                            </a:fillRef>
+                            <a:effectRef idx="0">
+                              <a:schemeClr val="accent1"/>
+                            </a:effectRef>
+                            <a:fontRef idx="minor">
+                              <a:schemeClr val="lt1"/>
+                            </a:fontRef>
+                          </wps:style>
+                          <wps:bodyPr rot="0" spcFirstLastPara="0" vertOverflow="overflow" horzOverflow="overflow" vert="horz" wrap="square" lIns="91440" tIns="45720" rIns="91440" bIns="45720" numCol="1" spcCol="0" rtlCol="0" fromWordArt="0" anchor="ctr" anchorCtr="0" forceAA="0" compatLnSpc="1">
+                            <a:prstTxWarp prst="textNoShape">
+                              <a:avLst/>
+                            </a:prstTxWarp>
+                            <a:noAutofit/>
+                          </wps:bodyPr>
+                        </wps:wsp>
+                        <wps:wsp>
+                          <wps:cNvPr id="948801202" name="Rectangle 4"/>
+                          <wps:cNvSpPr/>
+                          <wps:spPr>
+                            <a:xfrm>
+                              <a:off x="922020" y="487680"/>
+                              <a:ext cx="4342448" cy="1665605"/>
+                            </a:xfrm>
+                            <a:prstGeom prst="rect">
+                              <a:avLst/>
+                            </a:prstGeom>
+                            <a:noFill/>
+                            <a:ln>
+                              <a:solidFill>
+                                <a:srgbClr val="0070C0"/>
+                              </a:solidFill>
+                            </a:ln>
+                          </wps:spPr>
+                          <wps:style>
+                            <a:lnRef idx="2">
+                              <a:schemeClr val="accent1">
+                                <a:shade val="15000"/>
+                              </a:schemeClr>
+                            </a:lnRef>
+                            <a:fillRef idx="1">
+                              <a:schemeClr val="accent1"/>
+                            </a:fillRef>
+                            <a:effectRef idx="0">
+                              <a:schemeClr val="accent1"/>
+                            </a:effectRef>
+                            <a:fontRef idx="minor">
+                              <a:schemeClr val="lt1"/>
+                            </a:fontRef>
+                          </wps:style>
+                          <wps:bodyPr rot="0" spcFirstLastPara="0" vertOverflow="overflow" horzOverflow="overflow" vert="horz" wrap="square" lIns="91440" tIns="45720" rIns="91440" bIns="45720" numCol="1" spcCol="0" rtlCol="0" fromWordArt="0" anchor="ctr" anchorCtr="0" forceAA="0" compatLnSpc="1">
+                            <a:prstTxWarp prst="textNoShape">
+                              <a:avLst/>
+                            </a:prstTxWarp>
+                            <a:noAutofit/>
+                          </wps:bodyPr>
+                        </wps:wsp>
+                        <wps:wsp>
+                          <wps:cNvPr id="3878073" name="Rectangle 4"/>
+                          <wps:cNvSpPr/>
+                          <wps:spPr>
+                            <a:xfrm>
+                              <a:off x="5288280" y="487680"/>
+                              <a:ext cx="487680" cy="1665605"/>
+                            </a:xfrm>
+                            <a:prstGeom prst="rect">
+                              <a:avLst/>
+                            </a:prstGeom>
+                            <a:noFill/>
+                            <a:ln>
+                              <a:solidFill>
+                                <a:srgbClr val="00B050"/>
+                              </a:solidFill>
+                            </a:ln>
+                          </wps:spPr>
+                          <wps:style>
+                            <a:lnRef idx="2">
+                              <a:schemeClr val="accent1">
+                                <a:shade val="15000"/>
+                              </a:schemeClr>
+                            </a:lnRef>
+                            <a:fillRef idx="1">
+                              <a:schemeClr val="accent1"/>
+                            </a:fillRef>
+                            <a:effectRef idx="0">
+                              <a:schemeClr val="accent1"/>
+                            </a:effectRef>
+                            <a:fontRef idx="minor">
+                              <a:schemeClr val="lt1"/>
+                            </a:fontRef>
+                          </wps:style>
+                          <wps:bodyPr rot="0" spcFirstLastPara="0" vertOverflow="overflow" horzOverflow="overflow" vert="horz" wrap="square" lIns="91440" tIns="45720" rIns="91440" bIns="45720" numCol="1" spcCol="0" rtlCol="0" fromWordArt="0" anchor="ctr" anchorCtr="0" forceAA="0" compatLnSpc="1">
+                            <a:prstTxWarp prst="textNoShape">
+                              <a:avLst/>
+                            </a:prstTxWarp>
+                            <a:noAutofit/>
+                          </wps:bodyPr>
+                        </wps:wsp>
+                      </wpg:grpSp>
                       <wps:wsp>
-                        <wps:cNvPr id="1431598289" name="Text Box 1"/>
+                        <wps:cNvPr id="756229113" name="Text Box 13"/>
                         <wps:cNvSpPr txBox="1"/>
                         <wps:spPr>
                           <a:xfrm>
-                            <a:off x="2708910" y="0"/>
-                            <a:ext cx="777240" cy="262890"/>
+                            <a:off x="0" y="2186940"/>
+                            <a:ext cx="5769610" cy="304800"/>
                           </a:xfrm>
                           <a:prstGeom prst="rect">
                             <a:avLst/>
@@ -553,20 +964,17 @@
                             <w:p>
                               <w:pPr>
                                 <w:spacing w:after="0" w:line="240" w:lineRule="auto"/>
-                                <w:jc w:val="center"/>
                                 <w:rPr>
-                                  <w:color w:val="0070C0"/>
-                                  <w:sz w:val="24"/>
-                                  <w:szCs w:val="24"/>
+                                  <w:i/>
+                                  <w:iCs/>
                                 </w:rPr>
                               </w:pPr>
                               <w:r>
                                 <w:rPr>
-                                  <w:color w:val="0070C0"/>
-                                  <w:sz w:val="24"/>
-                                  <w:szCs w:val="24"/>
+                                  <w:i/>
+                                  <w:iCs/>
                                 </w:rPr>
-                                <w:t>Features</w:t>
+                                <w:t>Figure 1 – sorting the input data into targets and features</w:t>
                               </w:r>
                             </w:p>
                           </w:txbxContent>
@@ -578,15 +986,451 @@
                           <a:noAutofit/>
                         </wps:bodyPr>
                       </wps:wsp>
+                    </wpg:wgp>
+                  </a:graphicData>
+                </a:graphic>
+              </wp:anchor>
+            </w:drawing>
+          </mc:Choice>
+          <mc:Fallback>
+            <w:pict>
+              <v:group w14:anchorId="666C4182" id="Group 14" o:spid="_x0000_s1026" style="position:absolute;margin-left:0;margin-top:21.1pt;width:465.6pt;height:196.2pt;z-index:251660288;mso-position-horizontal:left;mso-position-horizontal-relative:margin" coordsize="59131,24917" o:gfxdata="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">
+                <v:group id="Group 5" o:spid="_x0000_s1027" style="position:absolute;width:59131;height:21532" coordsize="59131,21532" o:gfxdata="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">
+                  <v:shapetype id="_x0000_t202" coordsize="21600,21600" o:spt="202" path="m,l,21600r21600,l21600,xe">
+                    <v:stroke joinstyle="miter"/>
+                    <v:path gradientshapeok="t" o:connecttype="rect"/>
+                  </v:shapetype>
+                  <v:shape id="Text Box 1" o:spid="_x0000_s1028" type="#_x0000_t202" style="position:absolute;left:27089;width:7772;height:2628;visibility:visible;mso-wrap-style:square;v-text-anchor:top" o:gfxdata="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" fillcolor="white [3201]" stroked="f" strokeweight=".5pt">
+                    <v:textbox>
+                      <w:txbxContent>
+                        <w:p>
+                          <w:pPr>
+                            <w:spacing w:after="0" w:line="240" w:lineRule="auto"/>
+                            <w:jc w:val="center"/>
+                            <w:rPr>
+                              <w:color w:val="0070C0"/>
+                              <w:sz w:val="24"/>
+                              <w:szCs w:val="24"/>
+                            </w:rPr>
+                          </w:pPr>
+                          <w:r>
+                            <w:rPr>
+                              <w:color w:val="0070C0"/>
+                              <w:sz w:val="24"/>
+                              <w:szCs w:val="24"/>
+                            </w:rPr>
+                            <w:t>Features</w:t>
+                          </w:r>
+                        </w:p>
+                      </w:txbxContent>
+                    </v:textbox>
+                  </v:shape>
+                  <v:shapetype id="_x0000_t75" coordsize="21600,21600" o:spt="75" o:preferrelative="t" path="m@4@5l@4@11@9@11@9@5xe" filled="f" stroked="f">
+                    <v:stroke joinstyle="miter"/>
+                    <v:formulas>
+                      <v:f eqn="if lineDrawn pixelLineWidth 0"/>
+                      <v:f eqn="sum @0 1 0"/>
+                      <v:f eqn="sum 0 0 @1"/>
+                      <v:f eqn="prod @2 1 2"/>
+                      <v:f eqn="prod @3 21600 pixelWidth"/>
+                      <v:f eqn="prod @3 21600 pixelHeight"/>
+                      <v:f eqn="sum @0 0 1"/>
+                      <v:f eqn="prod @6 1 2"/>
+                      <v:f eqn="prod @7 21600 pixelWidth"/>
+                      <v:f eqn="sum @8 21600 0"/>
+                      <v:f eqn="prod @7 21600 pixelHeight"/>
+                      <v:f eqn="sum @10 21600 0"/>
+                    </v:formulas>
+                    <v:path o:extrusionok="f" gradientshapeok="t" o:connecttype="rect"/>
+                    <o:lock v:ext="edit" aspectratio="t"/>
+                  </v:shapetype>
+                  <v:shape id="Picture 1" o:spid="_x0000_s1029" type="#_x0000_t75" alt="A screenshot of a computer&#10;&#10;Description automatically generated" style="position:absolute;left:304;top:5105;width:57315;height:16243;visibility:visible;mso-wrap-style:square" o:gfxdata="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">
+                    <v:imagedata r:id="rId6" o:title="A screenshot of a computer&#10;&#10;Description automatically generated"/>
+                  </v:shape>
+                  <v:shape id="Text Box 1" o:spid="_x0000_s1030" type="#_x0000_t202" style="position:absolute;left:1066;top:76;width:7773;height:2781;visibility:visible;mso-wrap-style:square;v-text-anchor:top" o:gfxdata="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" fillcolor="white [3201]" stroked="f" strokeweight=".5pt">
+                    <v:textbox>
+                      <w:txbxContent>
+                        <w:p>
+                          <w:pPr>
+                            <w:spacing w:after="0" w:line="240" w:lineRule="auto"/>
+                            <w:jc w:val="center"/>
+                            <w:rPr>
+                              <w:color w:val="FF0000"/>
+                              <w:sz w:val="24"/>
+                              <w:szCs w:val="24"/>
+                            </w:rPr>
+                          </w:pPr>
+                          <w:r>
+                            <w:rPr>
+                              <w:color w:val="FF0000"/>
+                              <w:sz w:val="24"/>
+                              <w:szCs w:val="24"/>
+                            </w:rPr>
+                            <w:t>REMOVE</w:t>
+                          </w:r>
+                        </w:p>
+                      </w:txbxContent>
+                    </v:textbox>
+                  </v:shape>
+                  <v:shape id="Text Box 1" o:spid="_x0000_s1031" type="#_x0000_t202" style="position:absolute;left:51358;width:7773;height:2781;visibility:visible;mso-wrap-style:square;v-text-anchor:top" o:gfxdata="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" fillcolor="white [3201]" stroked="f" strokeweight=".5pt">
+                    <v:textbox>
+                      <w:txbxContent>
+                        <w:p>
+                          <w:pPr>
+                            <w:spacing w:after="0" w:line="240" w:lineRule="auto"/>
+                            <w:jc w:val="center"/>
+                            <w:rPr>
+                              <w:color w:val="00B050"/>
+                              <w:sz w:val="24"/>
+                              <w:szCs w:val="24"/>
+                            </w:rPr>
+                          </w:pPr>
+                          <w:r>
+                            <w:rPr>
+                              <w:color w:val="00B050"/>
+                              <w:sz w:val="24"/>
+                              <w:szCs w:val="24"/>
+                            </w:rPr>
+                            <w:t>Target</w:t>
+                          </w:r>
+                        </w:p>
+                      </w:txbxContent>
+                    </v:textbox>
+                  </v:shape>
+                  <v:shapetype id="_x0000_t88" coordsize="21600,21600" o:spt="88" adj="1800,10800" path="m,qx10800@0l10800@2qy21600@11,10800@3l10800@1qy,21600e" filled="f">
+                    <v:formulas>
+                      <v:f eqn="val #0"/>
+                      <v:f eqn="sum 21600 0 #0"/>
+                      <v:f eqn="sum #1 0 #0"/>
+                      <v:f eqn="sum #1 #0 0"/>
+                      <v:f eqn="prod #0 9598 32768"/>
+                      <v:f eqn="sum 21600 0 @4"/>
+                      <v:f eqn="sum 21600 0 #1"/>
+                      <v:f eqn="min #1 @6"/>
+                      <v:f eqn="prod @7 1 2"/>
+                      <v:f eqn="prod #0 2 1"/>
+                      <v:f eqn="sum 21600 0 @9"/>
+                      <v:f eqn="val #1"/>
+                    </v:formulas>
+                    <v:path arrowok="t" o:connecttype="custom" o:connectlocs="0,0;21600,@11;0,21600" textboxrect="0,@4,7637,@5"/>
+                    <v:handles>
+                      <v:h position="center,#0" yrange="0,@8"/>
+                      <v:h position="bottomRight,#1" yrange="@9,@10"/>
+                    </v:handles>
+                  </v:shapetype>
+                  <v:shape id="Right Brace 2" o:spid="_x0000_s1032" type="#_x0000_t88" style="position:absolute;left:29762;top:-18206;width:2210;height:43386;rotation:-90;visibility:visible;mso-wrap-style:square;v-text-anchor:middle" o:gfxdata="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" adj="92" strokecolor="#0070c0" strokeweight="1pt">
+                    <v:stroke joinstyle="miter"/>
+                  </v:shape>
+                  <v:shape id="Right Brace 2" o:spid="_x0000_s1033" type="#_x0000_t88" style="position:absolute;left:3400;top:-867;width:2210;height:8728;rotation:-90;visibility:visible;mso-wrap-style:square;v-text-anchor:middle" o:gfxdata="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" adj="456" strokecolor="red" strokeweight="1pt">
+                    <v:stroke joinstyle="miter"/>
+                  </v:shape>
+                  <v:shape id="Right Brace 2" o:spid="_x0000_s1034" type="#_x0000_t88" style="position:absolute;left:54146;top:997;width:2209;height:4848;rotation:-90;visibility:visible;mso-wrap-style:square;v-text-anchor:middle" o:gfxdata="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" adj="820" strokecolor="#00b050" strokeweight="1pt">
+                    <v:stroke joinstyle="miter"/>
+                  </v:shape>
+                  <v:rect id="Rectangle 4" o:spid="_x0000_s1035" style="position:absolute;top:4838;width:8953;height:16656;visibility:visible;mso-wrap-style:square;v-text-anchor:middle" o:gfxdata="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" filled="f" strokecolor="red" strokeweight="1pt"/>
+                  <v:rect id="Rectangle 4" o:spid="_x0000_s1036" style="position:absolute;left:9220;top:4876;width:43424;height:16656;visibility:visible;mso-wrap-style:square;v-text-anchor:middle" o:gfxdata="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" filled="f" strokecolor="#0070c0" strokeweight="1pt"/>
+                  <v:rect id="Rectangle 4" o:spid="_x0000_s1037" style="position:absolute;left:52882;top:4876;width:4877;height:16656;visibility:visible;mso-wrap-style:square;v-text-anchor:middle" o:gfxdata="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" filled="f" strokecolor="#00b050" strokeweight="1pt"/>
+                </v:group>
+                <v:shape id="Text Box 13" o:spid="_x0000_s1038" type="#_x0000_t202" style="position:absolute;top:21869;width:57696;height:3048;visibility:visible;mso-wrap-style:square;v-text-anchor:top" o:gfxdata="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" fillcolor="white [3201]" stroked="f" strokeweight=".5pt">
+                  <v:textbox>
+                    <w:txbxContent>
+                      <w:p>
+                        <w:pPr>
+                          <w:spacing w:after="0" w:line="240" w:lineRule="auto"/>
+                          <w:rPr>
+                            <w:i/>
+                            <w:iCs/>
+                          </w:rPr>
+                        </w:pPr>
+                        <w:r>
+                          <w:rPr>
+                            <w:i/>
+                            <w:iCs/>
+                          </w:rPr>
+                          <w:t>Figure 1 – sorting the input data into targets and features</w:t>
+                        </w:r>
+                      </w:p>
+                    </w:txbxContent>
+                  </v:textbox>
+                </v:shape>
+                <w10:wrap type="square" anchorx="margin"/>
+              </v:group>
+            </w:pict>
+          </mc:Fallback>
+        </mc:AlternateContent>
+      </w:r>
+    </w:p>
+    <w:p>
+      <w:pPr>
+        <w:spacing w:after="0" w:line="240" w:lineRule="auto"/>
+      </w:pPr>
+      <w:r>
+        <w:t>As shown in figure 1, t</w:t>
+      </w:r>
+      <w:r>
+        <w:t xml:space="preserve">he following columns are deleted from the </w:t>
+      </w:r>
+      <w:proofErr w:type="spellStart"/>
+      <w:r>
+        <w:t>DataFrame</w:t>
+      </w:r>
+      <w:proofErr w:type="spellEnd"/>
+      <w:r>
+        <w:t xml:space="preserve"> as they are neither target nor feature:</w:t>
+      </w:r>
+    </w:p>
+    <w:p>
+      <w:pPr>
+        <w:pStyle w:val="ListParagraph"/>
+        <w:numPr>
+          <w:ilvl w:val="0"/>
+          <w:numId w:val="2"/>
+        </w:numPr>
+        <w:spacing w:after="0" w:line="240" w:lineRule="auto"/>
+      </w:pPr>
+      <w:r>
+        <w:t>EIN</w:t>
+      </w:r>
+    </w:p>
+    <w:p>
+      <w:pPr>
+        <w:pStyle w:val="ListParagraph"/>
+        <w:numPr>
+          <w:ilvl w:val="0"/>
+          <w:numId w:val="2"/>
+        </w:numPr>
+        <w:spacing w:after="0" w:line="240" w:lineRule="auto"/>
+      </w:pPr>
+      <w:r>
+        <w:t>NAME</w:t>
+      </w:r>
+    </w:p>
+    <w:p>
+      <w:pPr>
+        <w:spacing w:after="0" w:line="240" w:lineRule="auto"/>
+      </w:pPr>
+    </w:p>
+    <w:p>
+      <w:pPr>
+        <w:spacing w:after="0" w:line="240" w:lineRule="auto"/>
+      </w:pPr>
+      <w:r>
+        <w:t xml:space="preserve">The following columns are </w:t>
+      </w:r>
+      <w:r>
+        <w:t xml:space="preserve">identified as </w:t>
+      </w:r>
+      <w:r>
+        <w:t xml:space="preserve">features: </w:t>
+      </w:r>
+    </w:p>
+    <w:p>
+      <w:pPr>
+        <w:pStyle w:val="ListParagraph"/>
+        <w:numPr>
+          <w:ilvl w:val="0"/>
+          <w:numId w:val="3"/>
+        </w:numPr>
+        <w:spacing w:after="0" w:line="240" w:lineRule="auto"/>
+      </w:pPr>
+      <w:r>
+        <w:t>APPLICATION_TYPE</w:t>
+      </w:r>
+    </w:p>
+    <w:p>
+      <w:pPr>
+        <w:pStyle w:val="ListParagraph"/>
+        <w:numPr>
+          <w:ilvl w:val="0"/>
+          <w:numId w:val="3"/>
+        </w:numPr>
+        <w:spacing w:after="0" w:line="240" w:lineRule="auto"/>
+      </w:pPr>
+      <w:r>
+        <w:t>AFFILIATION</w:t>
+      </w:r>
+    </w:p>
+    <w:p>
+      <w:pPr>
+        <w:pStyle w:val="ListParagraph"/>
+        <w:numPr>
+          <w:ilvl w:val="0"/>
+          <w:numId w:val="3"/>
+        </w:numPr>
+        <w:spacing w:after="0" w:line="240" w:lineRule="auto"/>
+      </w:pPr>
+      <w:r>
+        <w:t>CLASSIFICATION</w:t>
+      </w:r>
+    </w:p>
+    <w:p>
+      <w:pPr>
+        <w:pStyle w:val="ListParagraph"/>
+        <w:numPr>
+          <w:ilvl w:val="0"/>
+          <w:numId w:val="3"/>
+        </w:numPr>
+        <w:spacing w:after="0" w:line="240" w:lineRule="auto"/>
+      </w:pPr>
+      <w:r>
+        <w:t>USE_CASE</w:t>
+      </w:r>
+    </w:p>
+    <w:p>
+      <w:pPr>
+        <w:pStyle w:val="ListParagraph"/>
+        <w:numPr>
+          <w:ilvl w:val="0"/>
+          <w:numId w:val="3"/>
+        </w:numPr>
+        <w:spacing w:after="0" w:line="240" w:lineRule="auto"/>
+      </w:pPr>
+      <w:r>
+        <w:t>ORGANIZATION</w:t>
+      </w:r>
+    </w:p>
+    <w:p>
+      <w:pPr>
+        <w:pStyle w:val="ListParagraph"/>
+        <w:numPr>
+          <w:ilvl w:val="0"/>
+          <w:numId w:val="3"/>
+        </w:numPr>
+        <w:spacing w:after="0" w:line="240" w:lineRule="auto"/>
+      </w:pPr>
+      <w:r>
+        <w:t>STATUS</w:t>
+      </w:r>
+    </w:p>
+    <w:p>
+      <w:pPr>
+        <w:pStyle w:val="ListParagraph"/>
+        <w:numPr>
+          <w:ilvl w:val="0"/>
+          <w:numId w:val="3"/>
+        </w:numPr>
+        <w:spacing w:after="0" w:line="240" w:lineRule="auto"/>
+      </w:pPr>
+      <w:r>
+        <w:t>INCOME_AMT</w:t>
+      </w:r>
+    </w:p>
+    <w:p>
+      <w:pPr>
+        <w:pStyle w:val="ListParagraph"/>
+        <w:numPr>
+          <w:ilvl w:val="0"/>
+          <w:numId w:val="3"/>
+        </w:numPr>
+        <w:spacing w:after="0" w:line="240" w:lineRule="auto"/>
+      </w:pPr>
+      <w:r>
+        <w:t>SPECIAL_CONSIDERATIONS</w:t>
+      </w:r>
+    </w:p>
+    <w:p>
+      <w:pPr>
+        <w:pStyle w:val="ListParagraph"/>
+        <w:numPr>
+          <w:ilvl w:val="0"/>
+          <w:numId w:val="3"/>
+        </w:numPr>
+        <w:spacing w:after="0" w:line="240" w:lineRule="auto"/>
+      </w:pPr>
+      <w:r>
+        <w:t>ASK_AMT</w:t>
+      </w:r>
+    </w:p>
+    <w:p>
+      <w:pPr>
+        <w:spacing w:after="0" w:line="240" w:lineRule="auto"/>
+      </w:pPr>
+    </w:p>
+    <w:p>
+      <w:pPr>
+        <w:spacing w:after="0" w:line="240" w:lineRule="auto"/>
+      </w:pPr>
+      <w:r>
+        <w:t>The following column is</w:t>
+      </w:r>
+      <w:r>
+        <w:t xml:space="preserve"> identified as</w:t>
+      </w:r>
+      <w:r>
+        <w:t xml:space="preserve"> a target:</w:t>
+      </w:r>
+    </w:p>
+    <w:p>
+      <w:pPr>
+        <w:pStyle w:val="ListParagraph"/>
+        <w:numPr>
+          <w:ilvl w:val="0"/>
+          <w:numId w:val="4"/>
+        </w:numPr>
+        <w:spacing w:after="0" w:line="240" w:lineRule="auto"/>
+      </w:pPr>
+      <w:r>
+        <w:t>IS_SUCCESSFUL</w:t>
+      </w:r>
+    </w:p>
+    <w:p>
+      <w:pPr>
+        <w:spacing w:after="0" w:line="240" w:lineRule="auto"/>
+      </w:pPr>
+    </w:p>
+    <w:p>
+      <w:pPr>
+        <w:pStyle w:val="Heading2"/>
+      </w:pPr>
+      <w:r>
+        <w:t>Categorical Data</w:t>
+      </w:r>
+    </w:p>
+    <w:p>
+      <w:pPr>
+        <w:spacing w:after="0" w:line="240" w:lineRule="auto"/>
+      </w:pPr>
+      <w:r>
+        <w:rPr>
+          <w:noProof/>
+        </w:rPr>
+        <mc:AlternateContent>
+          <mc:Choice Requires="wpg">
+            <w:drawing>
+              <wp:anchor distT="0" distB="0" distL="114300" distR="114300" simplePos="0" relativeHeight="251663360" behindDoc="0" locked="0" layoutInCell="1" allowOverlap="1" wp14:anchorId="095ACB77" wp14:editId="3074CCF1">
+                <wp:simplePos x="0" y="0"/>
+                <wp:positionH relativeFrom="margin">
+                  <wp:align>center</wp:align>
+                </wp:positionH>
+                <wp:positionV relativeFrom="paragraph">
+                  <wp:posOffset>220980</wp:posOffset>
+                </wp:positionV>
+                <wp:extent cx="5769610" cy="1264920"/>
+                <wp:effectExtent l="0" t="0" r="2540" b="0"/>
+                <wp:wrapSquare wrapText="bothSides"/>
+                <wp:docPr id="463540217" name="Group 15"/>
+                <wp:cNvGraphicFramePr/>
+                <a:graphic xmlns:a="http://schemas.openxmlformats.org/drawingml/2006/main">
+                  <a:graphicData uri="http://schemas.microsoft.com/office/word/2010/wordprocessingGroup">
+                    <wpg:wgp>
+                      <wpg:cNvGrpSpPr/>
+                      <wpg:grpSpPr>
+                        <a:xfrm>
+                          <a:off x="0" y="0"/>
+                          <a:ext cx="5769610" cy="1264920"/>
+                          <a:chOff x="0" y="0"/>
+                          <a:chExt cx="5769610" cy="1264920"/>
+                        </a:xfrm>
+                      </wpg:grpSpPr>
                       <pic:pic xmlns:pic="http://schemas.openxmlformats.org/drawingml/2006/picture">
                         <pic:nvPicPr>
-                          <pic:cNvPr id="1240737981" name="Picture 1" descr="A screenshot of a computer&#10;&#10;Description automatically generated"/>
+                          <pic:cNvPr id="1076972336" name="Picture 1" descr="A screenshot of a computer&#10;&#10;Description automatically generated"/>
                           <pic:cNvPicPr>
                             <a:picLocks noChangeAspect="1"/>
                           </pic:cNvPicPr>
                         </pic:nvPicPr>
                         <pic:blipFill>
-                          <a:blip r:embed="rId5" cstate="print">
+                          <a:blip r:embed="rId7" cstate="print">
                             <a:extLst>
                               <a:ext uri="{28A0092B-C50C-407E-A947-70E740481C1C}">
                                 <a14:useLocalDpi xmlns:a14="http://schemas.microsoft.com/office/drawing/2010/main" val="0"/>
@@ -599,8 +1443,8 @@
                         </pic:blipFill>
                         <pic:spPr>
                           <a:xfrm>
-                            <a:off x="30480" y="510540"/>
-                            <a:ext cx="5731510" cy="1624330"/>
+                            <a:off x="0" y="0"/>
+                            <a:ext cx="5731510" cy="918210"/>
                           </a:xfrm>
                           <a:prstGeom prst="rect">
                             <a:avLst/>
@@ -608,12 +1452,12 @@
                         </pic:spPr>
                       </pic:pic>
                       <wps:wsp>
-                        <wps:cNvPr id="1302261709" name="Text Box 1"/>
+                        <wps:cNvPr id="1746498389" name="Text Box 13"/>
                         <wps:cNvSpPr txBox="1"/>
                         <wps:spPr>
                           <a:xfrm>
-                            <a:off x="106680" y="7620"/>
-                            <a:ext cx="777240" cy="278130"/>
+                            <a:off x="0" y="960120"/>
+                            <a:ext cx="5769610" cy="304800"/>
                           </a:xfrm>
                           <a:prstGeom prst="rect">
                             <a:avLst/>
@@ -630,20 +1474,61 @@
                             <w:p>
                               <w:pPr>
                                 <w:spacing w:after="0" w:line="240" w:lineRule="auto"/>
-                                <w:jc w:val="center"/>
                                 <w:rPr>
-                                  <w:color w:val="FF0000"/>
-                                  <w:sz w:val="24"/>
-                                  <w:szCs w:val="24"/>
+                                  <w:i/>
+                                  <w:iCs/>
                                 </w:rPr>
                               </w:pPr>
                               <w:r>
                                 <w:rPr>
-                                  <w:color w:val="FF0000"/>
-                                  <w:sz w:val="24"/>
-                                  <w:szCs w:val="24"/>
+                                  <w:i/>
+                                  <w:iCs/>
                                 </w:rPr>
-                                <w:t>REMOVE</w:t>
+                                <w:t xml:space="preserve">Figure </w:t>
+                              </w:r>
+                              <w:r>
+                                <w:rPr>
+                                  <w:i/>
+                                  <w:iCs/>
+                                </w:rPr>
+                                <w:t>2</w:t>
+                              </w:r>
+                              <w:r>
+                                <w:rPr>
+                                  <w:i/>
+                                  <w:iCs/>
+                                </w:rPr>
+                                <w:t xml:space="preserve"> – </w:t>
+                              </w:r>
+                              <w:r>
+                                <w:rPr>
+                                  <w:i/>
+                                  <w:iCs/>
+                                </w:rPr>
+                                <w:t>P</w:t>
+                              </w:r>
+                              <w:r>
+                                <w:rPr>
+                                  <w:i/>
+                                  <w:iCs/>
+                                </w:rPr>
+                                <w:t xml:space="preserve">artial view of the </w:t>
+                              </w:r>
+                              <w:proofErr w:type="spellStart"/>
+                              <w:r>
+                                <w:rPr>
+                                  <w:i/>
+                                  <w:iCs/>
+                                </w:rPr>
+                                <w:t>DataFrame</w:t>
+                              </w:r>
+                              <w:proofErr w:type="spellEnd"/>
+                              <w:r>
+                                <w:rPr>
+                                  <w:i/>
+                                  <w:iCs/>
+                                </w:rPr>
+                                <w:t xml:space="preserve"> after categorical variables have been converted.</w:t>
                               </w:r>
                             </w:p>
                           </w:txbxContent>
@@ -655,13 +1540,486 @@
                           <a:noAutofit/>
                         </wps:bodyPr>
                       </wps:wsp>
+                    </wpg:wgp>
+                  </a:graphicData>
+                </a:graphic>
+              </wp:anchor>
+            </w:drawing>
+          </mc:Choice>
+          <mc:Fallback>
+            <w:pict>
+              <v:group w14:anchorId="095ACB77" id="Group 15" o:spid="_x0000_s1039" style="position:absolute;margin-left:0;margin-top:17.4pt;width:454.3pt;height:99.6pt;z-index:251663360;mso-position-horizontal:center;mso-position-horizontal-relative:margin" coordsize="57696,12649" o:gfxdata="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">
+                <v:shape id="Picture 1" o:spid="_x0000_s1040" type="#_x0000_t75" alt="A screenshot of a computer&#10;&#10;Description automatically generated" style="position:absolute;width:57315;height:9182;visibility:visible;mso-wrap-style:square" o:gfxdata="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">
+                  <v:imagedata r:id="rId8" o:title="A screenshot of a computer&#10;&#10;Description automatically generated"/>
+                </v:shape>
+                <v:shape id="Text Box 13" o:spid="_x0000_s1041" type="#_x0000_t202" style="position:absolute;top:9601;width:57696;height:3048;visibility:visible;mso-wrap-style:square;v-text-anchor:top" o:gfxdata="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" fillcolor="white [3201]" stroked="f" strokeweight=".5pt">
+                  <v:textbox>
+                    <w:txbxContent>
+                      <w:p>
+                        <w:pPr>
+                          <w:spacing w:after="0" w:line="240" w:lineRule="auto"/>
+                          <w:rPr>
+                            <w:i/>
+                            <w:iCs/>
+                          </w:rPr>
+                        </w:pPr>
+                        <w:r>
+                          <w:rPr>
+                            <w:i/>
+                            <w:iCs/>
+                          </w:rPr>
+                          <w:t xml:space="preserve">Figure </w:t>
+                        </w:r>
+                        <w:r>
+                          <w:rPr>
+                            <w:i/>
+                            <w:iCs/>
+                          </w:rPr>
+                          <w:t>2</w:t>
+                        </w:r>
+                        <w:r>
+                          <w:rPr>
+                            <w:i/>
+                            <w:iCs/>
+                          </w:rPr>
+                          <w:t xml:space="preserve"> – </w:t>
+                        </w:r>
+                        <w:r>
+                          <w:rPr>
+                            <w:i/>
+                            <w:iCs/>
+                          </w:rPr>
+                          <w:t>P</w:t>
+                        </w:r>
+                        <w:r>
+                          <w:rPr>
+                            <w:i/>
+                            <w:iCs/>
+                          </w:rPr>
+                          <w:t xml:space="preserve">artial view of the </w:t>
+                        </w:r>
+                        <w:proofErr w:type="spellStart"/>
+                        <w:r>
+                          <w:rPr>
+                            <w:i/>
+                            <w:iCs/>
+                          </w:rPr>
+                          <w:t>DataFrame</w:t>
+                        </w:r>
+                        <w:proofErr w:type="spellEnd"/>
+                        <w:r>
+                          <w:rPr>
+                            <w:i/>
+                            <w:iCs/>
+                          </w:rPr>
+                          <w:t xml:space="preserve"> after categorical variables have been converted.</w:t>
+                        </w:r>
+                      </w:p>
+                    </w:txbxContent>
+                  </v:textbox>
+                </v:shape>
+                <w10:wrap type="square" anchorx="margin"/>
+              </v:group>
+            </w:pict>
+          </mc:Fallback>
+        </mc:AlternateContent>
+      </w:r>
+    </w:p>
+    <w:p>
+      <w:pPr>
+        <w:spacing w:after="0" w:line="240" w:lineRule="auto"/>
+      </w:pPr>
+    </w:p>
+    <w:p>
+      <w:pPr>
+        <w:spacing w:after="0" w:line="240" w:lineRule="auto"/>
+      </w:pPr>
+      <w:r>
+        <w:t xml:space="preserve">The following columns contain categorical data, so they are converted into dummy variables with </w:t>
+      </w:r>
+      <w:proofErr w:type="spellStart"/>
+      <w:r>
+        <w:rPr>
+          <w:color w:val="00B050"/>
+        </w:rPr>
+        <w:t>pd</w:t>
+      </w:r>
+      <w:r>
+        <w:t>.</w:t>
+      </w:r>
+      <w:r>
+        <w:rPr>
+          <w:color w:val="FFC000"/>
+        </w:rPr>
+        <w:t>get_</w:t>
+      </w:r>
+      <w:proofErr w:type="gramStart"/>
+      <w:r>
+        <w:rPr>
+          <w:color w:val="FFC000"/>
+        </w:rPr>
+        <w:t>dummies</w:t>
+      </w:r>
+      <w:proofErr w:type="spellEnd"/>
+      <w:r>
+        <w:rPr>
+          <w:color w:val="FFC000"/>
+        </w:rPr>
+        <w:t>(</w:t>
+      </w:r>
+      <w:proofErr w:type="gramEnd"/>
+      <w:r>
+        <w:rPr>
+          <w:color w:val="FFC000"/>
+        </w:rPr>
+        <w:t>)</w:t>
+      </w:r>
+      <w:r>
+        <w:t>, as shown in figure 2:</w:t>
+      </w:r>
+    </w:p>
+    <w:p>
+      <w:pPr>
+        <w:pStyle w:val="ListParagraph"/>
+        <w:numPr>
+          <w:ilvl w:val="0"/>
+          <w:numId w:val="4"/>
+        </w:numPr>
+        <w:spacing w:after="0" w:line="240" w:lineRule="auto"/>
+      </w:pPr>
+      <w:r>
+        <w:t>APPLICATION_TYPE</w:t>
+      </w:r>
+    </w:p>
+    <w:p>
+      <w:pPr>
+        <w:pStyle w:val="ListParagraph"/>
+        <w:numPr>
+          <w:ilvl w:val="0"/>
+          <w:numId w:val="4"/>
+        </w:numPr>
+        <w:spacing w:after="0" w:line="240" w:lineRule="auto"/>
+      </w:pPr>
+      <w:r>
+        <w:t>AFFILIATION</w:t>
+      </w:r>
+    </w:p>
+    <w:p>
+      <w:pPr>
+        <w:pStyle w:val="ListParagraph"/>
+        <w:numPr>
+          <w:ilvl w:val="0"/>
+          <w:numId w:val="4"/>
+        </w:numPr>
+        <w:spacing w:after="0" w:line="240" w:lineRule="auto"/>
+      </w:pPr>
+      <w:r>
+        <w:t>CLASSIFICATION</w:t>
+      </w:r>
+    </w:p>
+    <w:p>
+      <w:pPr>
+        <w:pStyle w:val="ListParagraph"/>
+        <w:numPr>
+          <w:ilvl w:val="0"/>
+          <w:numId w:val="4"/>
+        </w:numPr>
+        <w:spacing w:after="0" w:line="240" w:lineRule="auto"/>
+      </w:pPr>
+      <w:r>
+        <w:t>USE_CASE</w:t>
+      </w:r>
+    </w:p>
+    <w:p>
+      <w:pPr>
+        <w:pStyle w:val="ListParagraph"/>
+        <w:numPr>
+          <w:ilvl w:val="0"/>
+          <w:numId w:val="4"/>
+        </w:numPr>
+        <w:spacing w:after="0" w:line="240" w:lineRule="auto"/>
+      </w:pPr>
+      <w:r>
+        <w:t>ORGANIZATION</w:t>
+      </w:r>
+    </w:p>
+    <w:p>
+      <w:pPr>
+        <w:pStyle w:val="ListParagraph"/>
+        <w:numPr>
+          <w:ilvl w:val="0"/>
+          <w:numId w:val="4"/>
+        </w:numPr>
+        <w:spacing w:after="0" w:line="240" w:lineRule="auto"/>
+      </w:pPr>
+      <w:r>
+        <w:t>INCOME_AMT</w:t>
+      </w:r>
+    </w:p>
+    <w:p>
+      <w:pPr>
+        <w:pStyle w:val="ListParagraph"/>
+        <w:numPr>
+          <w:ilvl w:val="0"/>
+          <w:numId w:val="4"/>
+        </w:numPr>
+        <w:spacing w:after="0" w:line="240" w:lineRule="auto"/>
+      </w:pPr>
+      <w:r>
+        <w:t>SPECIAL_CONSIDERATIONS</w:t>
+      </w:r>
+    </w:p>
+    <w:p>
+      <w:pPr>
+        <w:spacing w:after="0" w:line="240" w:lineRule="auto"/>
+      </w:pPr>
+    </w:p>
+    <w:p>
+      <w:pPr>
+        <w:spacing w:after="0" w:line="240" w:lineRule="auto"/>
+      </w:pPr>
+      <w:r>
+        <w:t xml:space="preserve">For columns with more than 10 unique, values, any rare and unique values were </w:t>
+      </w:r>
+      <w:proofErr w:type="gramStart"/>
+      <w:r>
+        <w:t>merged together</w:t>
+      </w:r>
+      <w:proofErr w:type="gramEnd"/>
+      <w:r>
+        <w:t xml:space="preserve"> into the same categories, in order to reduce the total number of features. This applied to the following columns:</w:t>
+      </w:r>
+    </w:p>
+    <w:p>
+      <w:pPr>
+        <w:pStyle w:val="ListParagraph"/>
+        <w:numPr>
+          <w:ilvl w:val="0"/>
+          <w:numId w:val="10"/>
+        </w:numPr>
+        <w:spacing w:after="0" w:line="240" w:lineRule="auto"/>
+      </w:pPr>
+      <w:r>
+        <w:t>APPLICATION_TYPE</w:t>
+      </w:r>
+    </w:p>
+    <w:p>
+      <w:pPr>
+        <w:pStyle w:val="ListParagraph"/>
+        <w:numPr>
+          <w:ilvl w:val="0"/>
+          <w:numId w:val="10"/>
+        </w:numPr>
+        <w:spacing w:after="0" w:line="240" w:lineRule="auto"/>
+      </w:pPr>
+      <w:r>
+        <w:t>CLASSIFICATION</w:t>
+      </w:r>
+    </w:p>
+    <w:p>
+      <w:pPr>
+        <w:spacing w:after="0" w:line="240" w:lineRule="auto"/>
+      </w:pPr>
+    </w:p>
+    <w:p>
+      <w:pPr>
+        <w:pStyle w:val="Heading2"/>
+      </w:pPr>
+      <w:r>
+        <w:t>Training/testing split</w:t>
+      </w:r>
+    </w:p>
+    <w:p>
+      <w:pPr>
+        <w:spacing w:after="0" w:line="240" w:lineRule="auto"/>
+      </w:pPr>
+      <w:r>
+        <w:t>The data is s</w:t>
+      </w:r>
+      <w:r>
+        <w:t xml:space="preserve">plit </w:t>
+      </w:r>
+      <w:r>
+        <w:t xml:space="preserve">into </w:t>
+      </w:r>
+      <w:r>
+        <w:t xml:space="preserve">training/testing </w:t>
+      </w:r>
+      <w:r>
+        <w:t>features and target arrays</w:t>
+      </w:r>
+      <w:r>
+        <w:t xml:space="preserve">, with </w:t>
+      </w:r>
+      <w:proofErr w:type="spellStart"/>
+      <w:r>
+        <w:rPr>
+          <w:color w:val="FFC000"/>
+        </w:rPr>
+        <w:t>train_test_split</w:t>
+      </w:r>
+      <w:proofErr w:type="spellEnd"/>
+      <w:r>
+        <w:t>. The random state is set to 1 (for future reproducibility).</w:t>
+      </w:r>
+      <w:r>
+        <w:t xml:space="preserve"> </w:t>
+      </w:r>
+    </w:p>
+    <w:p>
+      <w:pPr>
+        <w:spacing w:after="0" w:line="240" w:lineRule="auto"/>
+      </w:pPr>
+    </w:p>
+    <w:p>
+      <w:pPr>
+        <w:pStyle w:val="Heading2"/>
+      </w:pPr>
+      <w:r>
+        <w:t>Scaling</w:t>
+      </w:r>
+    </w:p>
+    <w:p>
+      <w:pPr>
+        <w:spacing w:after="0" w:line="240" w:lineRule="auto"/>
+      </w:pPr>
+      <w:r>
+        <w:t>The training and testing features data</w:t>
+      </w:r>
+      <w:r>
+        <w:t xml:space="preserve">sets are </w:t>
+      </w:r>
+      <w:r>
+        <w:t xml:space="preserve">scaled with </w:t>
+      </w:r>
+      <w:proofErr w:type="spellStart"/>
+      <w:proofErr w:type="gramStart"/>
+      <w:r>
+        <w:rPr>
+          <w:color w:val="00B050"/>
+        </w:rPr>
+        <w:t>StandardScaler</w:t>
+      </w:r>
+      <w:proofErr w:type="spellEnd"/>
+      <w:r>
+        <w:rPr>
+          <w:color w:val="00B050"/>
+        </w:rPr>
+        <w:t>(</w:t>
+      </w:r>
+      <w:proofErr w:type="gramEnd"/>
+      <w:r>
+        <w:rPr>
+          <w:color w:val="00B050"/>
+        </w:rPr>
+        <w:t>)</w:t>
+      </w:r>
+      <w:r>
+        <w:t xml:space="preserve">, and </w:t>
+      </w:r>
+      <w:r>
+        <w:t>are</w:t>
+      </w:r>
+      <w:r>
+        <w:t xml:space="preserve"> ready to be complied </w:t>
+      </w:r>
+      <w:r>
+        <w:t xml:space="preserve">and fitted </w:t>
+      </w:r>
+      <w:r>
+        <w:t>into the neural network.</w:t>
+      </w:r>
+    </w:p>
+    <w:p>
+      <w:pPr>
+        <w:pStyle w:val="Heading1"/>
+      </w:pPr>
+      <w:r>
+        <w:t>Compiling, Training, and Evaluating the Model</w:t>
+      </w:r>
+    </w:p>
+    <w:p>
+      <w:pPr>
+        <w:pStyle w:val="Heading2"/>
+      </w:pPr>
+      <w:r>
+        <w:t>Compiling</w:t>
+      </w:r>
+    </w:p>
+    <w:p>
+      <w:pPr>
+        <w:spacing w:after="0" w:line="240" w:lineRule="auto"/>
+      </w:pPr>
+      <w:r>
+        <w:rPr>
+          <w:noProof/>
+        </w:rPr>
+        <mc:AlternateContent>
+          <mc:Choice Requires="wpg">
+            <w:drawing>
+              <wp:anchor distT="0" distB="0" distL="114300" distR="114300" simplePos="0" relativeHeight="251666432" behindDoc="0" locked="0" layoutInCell="1" allowOverlap="1" wp14:anchorId="3D33CF47" wp14:editId="56B6DC66">
+                <wp:simplePos x="0" y="0"/>
+                <wp:positionH relativeFrom="margin">
+                  <wp:align>center</wp:align>
+                </wp:positionH>
+                <wp:positionV relativeFrom="paragraph">
+                  <wp:posOffset>201930</wp:posOffset>
+                </wp:positionV>
+                <wp:extent cx="5769610" cy="2110740"/>
+                <wp:effectExtent l="0" t="0" r="2540" b="3810"/>
+                <wp:wrapSquare wrapText="bothSides"/>
+                <wp:docPr id="260875601" name="Group 16"/>
+                <wp:cNvGraphicFramePr/>
+                <a:graphic xmlns:a="http://schemas.openxmlformats.org/drawingml/2006/main">
+                  <a:graphicData uri="http://schemas.microsoft.com/office/word/2010/wordprocessingGroup">
+                    <wpg:wgp>
+                      <wpg:cNvGrpSpPr/>
+                      <wpg:grpSpPr>
+                        <a:xfrm>
+                          <a:off x="0" y="0"/>
+                          <a:ext cx="5769610" cy="2110740"/>
+                          <a:chOff x="0" y="0"/>
+                          <a:chExt cx="5769610" cy="2110740"/>
+                        </a:xfrm>
+                      </wpg:grpSpPr>
+                      <pic:pic xmlns:pic="http://schemas.openxmlformats.org/drawingml/2006/picture">
+                        <pic:nvPicPr>
+                          <pic:cNvPr id="1745759881" name="Picture 10"/>
+                          <pic:cNvPicPr>
+                            <a:picLocks noChangeAspect="1"/>
+                          </pic:cNvPicPr>
+                        </pic:nvPicPr>
+                        <pic:blipFill>
+                          <a:blip r:embed="rId9">
+                            <a:extLst>
+                              <a:ext uri="{28A0092B-C50C-407E-A947-70E740481C1C}">
+                                <a14:useLocalDpi xmlns:a14="http://schemas.microsoft.com/office/drawing/2010/main" val="0"/>
+                              </a:ext>
+                            </a:extLst>
+                          </a:blip>
+                          <a:srcRect/>
+                          <a:stretch>
+                            <a:fillRect/>
+                          </a:stretch>
+                        </pic:blipFill>
+                        <pic:spPr bwMode="auto">
+                          <a:xfrm>
+                            <a:off x="152400" y="0"/>
+                            <a:ext cx="5377815" cy="1805940"/>
+                          </a:xfrm>
+                          <a:prstGeom prst="rect">
+                            <a:avLst/>
+                          </a:prstGeom>
+                          <a:noFill/>
+                        </pic:spPr>
+                      </pic:pic>
                       <wps:wsp>
-                        <wps:cNvPr id="278932250" name="Text Box 1"/>
+                        <wps:cNvPr id="1689957758" name="Text Box 13"/>
                         <wps:cNvSpPr txBox="1"/>
                         <wps:spPr>
                           <a:xfrm>
-                            <a:off x="5135880" y="0"/>
-                            <a:ext cx="777240" cy="278130"/>
+                            <a:off x="0" y="1805940"/>
+                            <a:ext cx="5769610" cy="304800"/>
                           </a:xfrm>
                           <a:prstGeom prst="rect">
                             <a:avLst/>
@@ -678,262 +2036,50 @@
                             <w:p>
                               <w:pPr>
                                 <w:spacing w:after="0" w:line="240" w:lineRule="auto"/>
-                                <w:jc w:val="center"/>
                                 <w:rPr>
-                                  <w:color w:val="00B050"/>
-                                  <w:sz w:val="24"/>
-                                  <w:szCs w:val="24"/>
+                                  <w:i/>
+                                  <w:iCs/>
                                 </w:rPr>
                               </w:pPr>
                               <w:r>
                                 <w:rPr>
-                                  <w:color w:val="00B050"/>
-                                  <w:sz w:val="24"/>
-                                  <w:szCs w:val="24"/>
+                                  <w:i/>
+                                  <w:iCs/>
                                 </w:rPr>
-                                <w:t>Target</w:t>
+                                <w:t xml:space="preserve">Figure </w:t>
+                              </w:r>
+                              <w:r>
+                                <w:rPr>
+                                  <w:i/>
+                                  <w:iCs/>
+                                </w:rPr>
+                                <w:t>3</w:t>
+                              </w:r>
+                              <w:r>
+                                <w:rPr>
+                                  <w:i/>
+                                  <w:iCs/>
+                                </w:rPr>
+                                <w:t xml:space="preserve"> – </w:t>
+                              </w:r>
+                              <w:r>
+                                <w:rPr>
+                                  <w:i/>
+                                  <w:iCs/>
+                                </w:rPr>
+                                <w:t>S</w:t>
+                              </w:r>
+                              <w:r>
+                                <w:rPr>
+                                  <w:i/>
+                                  <w:iCs/>
+                                </w:rPr>
+                                <w:t>tylised diagram of the neural network</w:t>
                               </w:r>
                             </w:p>
                           </w:txbxContent>
                         </wps:txbx>
                         <wps:bodyPr rot="0" spcFirstLastPara="0" vertOverflow="overflow" horzOverflow="overflow" vert="horz" wrap="square" lIns="91440" tIns="45720" rIns="91440" bIns="45720" numCol="1" spcCol="0" rtlCol="0" fromWordArt="0" anchor="t" anchorCtr="0" forceAA="0" compatLnSpc="1">
-                          <a:prstTxWarp prst="textNoShape">
-                            <a:avLst/>
-                          </a:prstTxWarp>
-                          <a:noAutofit/>
-                        </wps:bodyPr>
-                      </wps:wsp>
-                      <wps:wsp>
-                        <wps:cNvPr id="1815143108" name="Right Brace 2"/>
-                        <wps:cNvSpPr/>
-                        <wps:spPr>
-                          <a:xfrm rot="16200000">
-                            <a:off x="2976245" y="-1820545"/>
-                            <a:ext cx="220980" cy="4338638"/>
-                          </a:xfrm>
-                          <a:prstGeom prst="rightBrace">
-                            <a:avLst/>
-                          </a:prstGeom>
-                          <a:ln w="12700">
-                            <a:solidFill>
-                              <a:srgbClr val="0070C0"/>
-                            </a:solidFill>
-                          </a:ln>
-                        </wps:spPr>
-                        <wps:style>
-                          <a:lnRef idx="1">
-                            <a:schemeClr val="accent1"/>
-                          </a:lnRef>
-                          <a:fillRef idx="0">
-                            <a:schemeClr val="accent1"/>
-                          </a:fillRef>
-                          <a:effectRef idx="0">
-                            <a:schemeClr val="accent1"/>
-                          </a:effectRef>
-                          <a:fontRef idx="minor">
-                            <a:schemeClr val="tx1"/>
-                          </a:fontRef>
-                        </wps:style>
-                        <wps:bodyPr rot="0" spcFirstLastPara="0" vertOverflow="overflow" horzOverflow="overflow" vert="horz" wrap="square" lIns="91440" tIns="45720" rIns="91440" bIns="45720" numCol="1" spcCol="0" rtlCol="0" fromWordArt="0" anchor="ctr" anchorCtr="0" forceAA="0" compatLnSpc="1">
-                          <a:prstTxWarp prst="textNoShape">
-                            <a:avLst/>
-                          </a:prstTxWarp>
-                          <a:noAutofit/>
-                        </wps:bodyPr>
-                      </wps:wsp>
-                      <wps:wsp>
-                        <wps:cNvPr id="1259561392" name="Right Brace 2"/>
-                        <wps:cNvSpPr/>
-                        <wps:spPr>
-                          <a:xfrm rot="16200000">
-                            <a:off x="340043" y="-86678"/>
-                            <a:ext cx="220980" cy="872805"/>
-                          </a:xfrm>
-                          <a:prstGeom prst="rightBrace">
-                            <a:avLst/>
-                          </a:prstGeom>
-                          <a:ln w="12700">
-                            <a:solidFill>
-                              <a:srgbClr val="FF0000"/>
-                            </a:solidFill>
-                          </a:ln>
-                        </wps:spPr>
-                        <wps:style>
-                          <a:lnRef idx="1">
-                            <a:schemeClr val="accent1"/>
-                          </a:lnRef>
-                          <a:fillRef idx="0">
-                            <a:schemeClr val="accent1"/>
-                          </a:fillRef>
-                          <a:effectRef idx="0">
-                            <a:schemeClr val="accent1"/>
-                          </a:effectRef>
-                          <a:fontRef idx="minor">
-                            <a:schemeClr val="tx1"/>
-                          </a:fontRef>
-                        </wps:style>
-                        <wps:bodyPr rot="0" spcFirstLastPara="0" vertOverflow="overflow" horzOverflow="overflow" vert="horz" wrap="square" lIns="91440" tIns="45720" rIns="91440" bIns="45720" numCol="1" spcCol="0" rtlCol="0" fromWordArt="0" anchor="ctr" anchorCtr="0" forceAA="0" compatLnSpc="1">
-                          <a:prstTxWarp prst="textNoShape">
-                            <a:avLst/>
-                          </a:prstTxWarp>
-                          <a:noAutofit/>
-                        </wps:bodyPr>
-                      </wps:wsp>
-                      <wps:wsp>
-                        <wps:cNvPr id="1890583358" name="Right Brace 2"/>
-                        <wps:cNvSpPr/>
-                        <wps:spPr>
-                          <a:xfrm rot="16200000">
-                            <a:off x="5414645" y="99695"/>
-                            <a:ext cx="220980" cy="484825"/>
-                          </a:xfrm>
-                          <a:prstGeom prst="rightBrace">
-                            <a:avLst/>
-                          </a:prstGeom>
-                          <a:ln w="12700">
-                            <a:solidFill>
-                              <a:srgbClr val="00B050"/>
-                            </a:solidFill>
-                          </a:ln>
-                        </wps:spPr>
-                        <wps:style>
-                          <a:lnRef idx="1">
-                            <a:schemeClr val="accent1"/>
-                          </a:lnRef>
-                          <a:fillRef idx="0">
-                            <a:schemeClr val="accent1"/>
-                          </a:fillRef>
-                          <a:effectRef idx="0">
-                            <a:schemeClr val="accent1"/>
-                          </a:effectRef>
-                          <a:fontRef idx="minor">
-                            <a:schemeClr val="tx1"/>
-                          </a:fontRef>
-                        </wps:style>
-                        <wps:bodyPr rot="0" spcFirstLastPara="0" vertOverflow="overflow" horzOverflow="overflow" vert="horz" wrap="square" lIns="91440" tIns="45720" rIns="91440" bIns="45720" numCol="1" spcCol="0" rtlCol="0" fromWordArt="0" anchor="ctr" anchorCtr="0" forceAA="0" compatLnSpc="1">
-                          <a:prstTxWarp prst="textNoShape">
-                            <a:avLst/>
-                          </a:prstTxWarp>
-                          <a:noAutofit/>
-                        </wps:bodyPr>
-                      </wps:wsp>
-                      <wps:wsp>
-                        <wps:cNvPr id="974800001" name="Rectangle 4"/>
-                        <wps:cNvSpPr/>
-                        <wps:spPr>
-                          <a:xfrm>
-                            <a:off x="0" y="483870"/>
-                            <a:ext cx="895350" cy="1665605"/>
-                          </a:xfrm>
-                          <a:prstGeom prst="rect">
-                            <a:avLst/>
-                          </a:prstGeom>
-                          <a:noFill/>
-                          <a:ln>
-                            <a:solidFill>
-                              <a:srgbClr val="FF0000"/>
-                            </a:solidFill>
-                          </a:ln>
-                        </wps:spPr>
-                        <wps:style>
-                          <a:lnRef idx="2">
-                            <a:schemeClr val="accent1">
-                              <a:shade val="15000"/>
-                            </a:schemeClr>
-                          </a:lnRef>
-                          <a:fillRef idx="1">
-                            <a:schemeClr val="accent1"/>
-                          </a:fillRef>
-                          <a:effectRef idx="0">
-                            <a:schemeClr val="accent1"/>
-                          </a:effectRef>
-                          <a:fontRef idx="minor">
-                            <a:schemeClr val="lt1"/>
-                          </a:fontRef>
-                        </wps:style>
-                        <wps:bodyPr rot="0" spcFirstLastPara="0" vertOverflow="overflow" horzOverflow="overflow" vert="horz" wrap="square" lIns="91440" tIns="45720" rIns="91440" bIns="45720" numCol="1" spcCol="0" rtlCol="0" fromWordArt="0" anchor="ctr" anchorCtr="0" forceAA="0" compatLnSpc="1">
-                          <a:prstTxWarp prst="textNoShape">
-                            <a:avLst/>
-                          </a:prstTxWarp>
-                          <a:noAutofit/>
-                        </wps:bodyPr>
-                      </wps:wsp>
-                      <wps:wsp>
-                        <wps:cNvPr id="335069864" name="Rectangle 4"/>
-                        <wps:cNvSpPr/>
-                        <wps:spPr>
-                          <a:xfrm>
-                            <a:off x="922020" y="487680"/>
-                            <a:ext cx="4342448" cy="1665605"/>
-                          </a:xfrm>
-                          <a:prstGeom prst="rect">
-                            <a:avLst/>
-                          </a:prstGeom>
-                          <a:noFill/>
-                          <a:ln>
-                            <a:solidFill>
-                              <a:srgbClr val="0070C0"/>
-                            </a:solidFill>
-                          </a:ln>
-                        </wps:spPr>
-                        <wps:style>
-                          <a:lnRef idx="2">
-                            <a:schemeClr val="accent1">
-                              <a:shade val="15000"/>
-                            </a:schemeClr>
-                          </a:lnRef>
-                          <a:fillRef idx="1">
-                            <a:schemeClr val="accent1"/>
-                          </a:fillRef>
-                          <a:effectRef idx="0">
-                            <a:schemeClr val="accent1"/>
-                          </a:effectRef>
-                          <a:fontRef idx="minor">
-                            <a:schemeClr val="lt1"/>
-                          </a:fontRef>
-                        </wps:style>
-                        <wps:bodyPr rot="0" spcFirstLastPara="0" vertOverflow="overflow" horzOverflow="overflow" vert="horz" wrap="square" lIns="91440" tIns="45720" rIns="91440" bIns="45720" numCol="1" spcCol="0" rtlCol="0" fromWordArt="0" anchor="ctr" anchorCtr="0" forceAA="0" compatLnSpc="1">
-                          <a:prstTxWarp prst="textNoShape">
-                            <a:avLst/>
-                          </a:prstTxWarp>
-                          <a:noAutofit/>
-                        </wps:bodyPr>
-                      </wps:wsp>
-                      <wps:wsp>
-                        <wps:cNvPr id="459963715" name="Rectangle 4"/>
-                        <wps:cNvSpPr/>
-                        <wps:spPr>
-                          <a:xfrm>
-                            <a:off x="5288280" y="487680"/>
-                            <a:ext cx="487680" cy="1665605"/>
-                          </a:xfrm>
-                          <a:prstGeom prst="rect">
-                            <a:avLst/>
-                          </a:prstGeom>
-                          <a:noFill/>
-                          <a:ln>
-                            <a:solidFill>
-                              <a:srgbClr val="00B050"/>
-                            </a:solidFill>
-                          </a:ln>
-                        </wps:spPr>
-                        <wps:style>
-                          <a:lnRef idx="2">
-                            <a:schemeClr val="accent1">
-                              <a:shade val="15000"/>
-                            </a:schemeClr>
-                          </a:lnRef>
-                          <a:fillRef idx="1">
-                            <a:schemeClr val="accent1"/>
-                          </a:fillRef>
-                          <a:effectRef idx="0">
-                            <a:schemeClr val="accent1"/>
-                          </a:effectRef>
-                          <a:fontRef idx="minor">
-                            <a:schemeClr val="lt1"/>
-                          </a:fontRef>
-                        </wps:style>
-                        <wps:bodyPr rot="0" spcFirstLastPara="0" vertOverflow="overflow" horzOverflow="overflow" vert="horz" wrap="square" lIns="91440" tIns="45720" rIns="91440" bIns="45720" numCol="1" spcCol="0" rtlCol="0" fromWordArt="0" anchor="ctr" anchorCtr="0" forceAA="0" compatLnSpc="1">
                           <a:prstTxWarp prst="textNoShape">
                             <a:avLst/>
                           </a:prstTxWarp>
@@ -948,141 +2094,652 @@
           </mc:Choice>
           <mc:Fallback>
             <w:pict>
-              <v:group w14:anchorId="5CC54E45" id="Group 5" o:spid="_x0000_s1026" style="position:absolute;margin-left:0;margin-top:13.15pt;width:465.6pt;height:169.55pt;z-index:-251657216;mso-position-horizontal-relative:margin" coordsize="59131,21532" o:gfxdata="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">
-                <v:shapetype id="_x0000_t202" coordsize="21600,21600" o:spt="202" path="m,l,21600r21600,l21600,xe">
-                  <v:stroke joinstyle="miter"/>
-                  <v:path gradientshapeok="t" o:connecttype="rect"/>
-                </v:shapetype>
-                <v:shape id="Text Box 1" o:spid="_x0000_s1027" type="#_x0000_t202" style="position:absolute;left:27089;width:7772;height:2628;visibility:visible;mso-wrap-style:square;v-text-anchor:top" o:gfxdata="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" fillcolor="white [3201]" stroked="f" strokeweight=".5pt">
+              <v:group w14:anchorId="3D33CF47" id="Group 16" o:spid="_x0000_s1042" style="position:absolute;margin-left:0;margin-top:15.9pt;width:454.3pt;height:166.2pt;z-index:251666432;mso-position-horizontal:center;mso-position-horizontal-relative:margin" coordsize="57696,21107" o:gfxdata="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">
+                <v:shape id="Picture 10" o:spid="_x0000_s1043" type="#_x0000_t75" style="position:absolute;left:1524;width:53778;height:18059;visibility:visible;mso-wrap-style:square" o:gfxdata="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">
+                  <v:imagedata r:id="rId10" o:title=""/>
+                </v:shape>
+                <v:shape id="Text Box 13" o:spid="_x0000_s1044" type="#_x0000_t202" style="position:absolute;top:18059;width:57696;height:3048;visibility:visible;mso-wrap-style:square;v-text-anchor:top" o:gfxdata="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" fillcolor="white [3201]" stroked="f" strokeweight=".5pt">
                   <v:textbox>
                     <w:txbxContent>
                       <w:p>
                         <w:pPr>
                           <w:spacing w:after="0" w:line="240" w:lineRule="auto"/>
-                          <w:jc w:val="center"/>
                           <w:rPr>
-                            <w:color w:val="0070C0"/>
-                            <w:sz w:val="24"/>
-                            <w:szCs w:val="24"/>
+                            <w:i/>
+                            <w:iCs/>
                           </w:rPr>
                         </w:pPr>
                         <w:r>
                           <w:rPr>
-                            <w:color w:val="0070C0"/>
-                            <w:sz w:val="24"/>
-                            <w:szCs w:val="24"/>
+                            <w:i/>
+                            <w:iCs/>
                           </w:rPr>
-                          <w:t>Features</w:t>
+                          <w:t xml:space="preserve">Figure </w:t>
+                        </w:r>
+                        <w:r>
+                          <w:rPr>
+                            <w:i/>
+                            <w:iCs/>
+                          </w:rPr>
+                          <w:t>3</w:t>
+                        </w:r>
+                        <w:r>
+                          <w:rPr>
+                            <w:i/>
+                            <w:iCs/>
+                          </w:rPr>
+                          <w:t xml:space="preserve"> – </w:t>
+                        </w:r>
+                        <w:r>
+                          <w:rPr>
+                            <w:i/>
+                            <w:iCs/>
+                          </w:rPr>
+                          <w:t>S</w:t>
+                        </w:r>
+                        <w:r>
+                          <w:rPr>
+                            <w:i/>
+                            <w:iCs/>
+                          </w:rPr>
+                          <w:t>tylised diagram of the neural network</w:t>
                         </w:r>
                       </w:p>
                     </w:txbxContent>
                   </v:textbox>
                 </v:shape>
-                <v:shapetype id="_x0000_t75" coordsize="21600,21600" o:spt="75" o:preferrelative="t" path="m@4@5l@4@11@9@11@9@5xe" filled="f" stroked="f">
-                  <v:stroke joinstyle="miter"/>
-                  <v:formulas>
-                    <v:f eqn="if lineDrawn pixelLineWidth 0"/>
-                    <v:f eqn="sum @0 1 0"/>
-                    <v:f eqn="sum 0 0 @1"/>
-                    <v:f eqn="prod @2 1 2"/>
-                    <v:f eqn="prod @3 21600 pixelWidth"/>
-                    <v:f eqn="prod @3 21600 pixelHeight"/>
-                    <v:f eqn="sum @0 0 1"/>
-                    <v:f eqn="prod @6 1 2"/>
-                    <v:f eqn="prod @7 21600 pixelWidth"/>
-                    <v:f eqn="sum @8 21600 0"/>
-                    <v:f eqn="prod @7 21600 pixelHeight"/>
-                    <v:f eqn="sum @10 21600 0"/>
-                  </v:formulas>
-                  <v:path o:extrusionok="f" gradientshapeok="t" o:connecttype="rect"/>
-                  <o:lock v:ext="edit" aspectratio="t"/>
-                </v:shapetype>
-                <v:shape id="Picture 1" o:spid="_x0000_s1028" type="#_x0000_t75" alt="A screenshot of a computer&#10;&#10;Description automatically generated" style="position:absolute;left:304;top:5105;width:57315;height:16243;visibility:visible;mso-wrap-style:square" o:gfxdata="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">
-                  <v:imagedata r:id="rId6" o:title="A screenshot of a computer&#10;&#10;Description automatically generated"/>
-                </v:shape>
-                <v:shape id="Text Box 1" o:spid="_x0000_s1029" type="#_x0000_t202" style="position:absolute;left:1066;top:76;width:7773;height:2781;visibility:visible;mso-wrap-style:square;v-text-anchor:top" o:gfxdata="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" fillcolor="white [3201]" stroked="f" strokeweight=".5pt">
+                <w10:wrap type="square" anchorx="margin"/>
+              </v:group>
+            </w:pict>
+          </mc:Fallback>
+        </mc:AlternateContent>
+      </w:r>
+    </w:p>
+    <w:p>
+      <w:pPr>
+        <w:spacing w:after="0" w:line="240" w:lineRule="auto"/>
+      </w:pPr>
+      <w:r>
+        <w:t>The neural network is structured in the following way,</w:t>
+      </w:r>
+      <w:r>
+        <w:t xml:space="preserve"> as shown in figure 3,</w:t>
+      </w:r>
+      <w:r>
+        <w:t xml:space="preserve"> with 2 hidden layers and 1 output layer.</w:t>
+      </w:r>
+    </w:p>
+    <w:p>
+      <w:pPr>
+        <w:pStyle w:val="ListParagraph"/>
+        <w:numPr>
+          <w:ilvl w:val="0"/>
+          <w:numId w:val="7"/>
+        </w:numPr>
+        <w:spacing w:after="0" w:line="240" w:lineRule="auto"/>
+      </w:pPr>
+      <w:r>
+        <w:t>There are 43 input dimensions.</w:t>
+      </w:r>
+    </w:p>
+    <w:p>
+      <w:pPr>
+        <w:pStyle w:val="ListParagraph"/>
+        <w:numPr>
+          <w:ilvl w:val="0"/>
+          <w:numId w:val="5"/>
+        </w:numPr>
+        <w:spacing w:after="0" w:line="240" w:lineRule="auto"/>
+      </w:pPr>
+      <w:r>
+        <w:t>The first hidden layer contains 80 neurons</w:t>
+      </w:r>
+    </w:p>
+    <w:p>
+      <w:pPr>
+        <w:pStyle w:val="ListParagraph"/>
+        <w:numPr>
+          <w:ilvl w:val="0"/>
+          <w:numId w:val="5"/>
+        </w:numPr>
+        <w:spacing w:after="0" w:line="240" w:lineRule="auto"/>
+      </w:pPr>
+      <w:r>
+        <w:t>The second hidden layer contains 30 neurons</w:t>
+      </w:r>
+    </w:p>
+    <w:p>
+      <w:pPr>
+        <w:pStyle w:val="ListParagraph"/>
+        <w:numPr>
+          <w:ilvl w:val="1"/>
+          <w:numId w:val="5"/>
+        </w:numPr>
+        <w:spacing w:after="0" w:line="240" w:lineRule="auto"/>
+      </w:pPr>
+      <w:r>
+        <w:t xml:space="preserve">The </w:t>
+      </w:r>
+      <w:proofErr w:type="spellStart"/>
+      <w:r>
+        <w:t>relu</w:t>
+      </w:r>
+      <w:proofErr w:type="spellEnd"/>
+      <w:r>
+        <w:t xml:space="preserve"> activation function is used for both hidden layers.</w:t>
+      </w:r>
+    </w:p>
+    <w:p>
+      <w:pPr>
+        <w:pStyle w:val="ListParagraph"/>
+        <w:numPr>
+          <w:ilvl w:val="0"/>
+          <w:numId w:val="5"/>
+        </w:numPr>
+        <w:spacing w:after="0" w:line="240" w:lineRule="auto"/>
+      </w:pPr>
+      <w:r>
+        <w:t>The output layer contains 1 neuron</w:t>
+      </w:r>
+    </w:p>
+    <w:p>
+      <w:pPr>
+        <w:pStyle w:val="ListParagraph"/>
+        <w:numPr>
+          <w:ilvl w:val="1"/>
+          <w:numId w:val="5"/>
+        </w:numPr>
+        <w:spacing w:after="0" w:line="240" w:lineRule="auto"/>
+      </w:pPr>
+      <w:r>
+        <w:t>The sigmoid activation function is used for the output layer.</w:t>
+      </w:r>
+    </w:p>
+    <w:p>
+      <w:pPr>
+        <w:pStyle w:val="Heading2"/>
+      </w:pPr>
+      <w:r>
+        <w:t>Training</w:t>
+      </w:r>
+    </w:p>
+    <w:p>
+      <w:r>
+        <w:t xml:space="preserve">The model is trained using the scaled </w:t>
+      </w:r>
+      <w:r>
+        <w:t>features training data</w:t>
+      </w:r>
+      <w:r>
+        <w:t xml:space="preserve">, and </w:t>
+      </w:r>
+      <w:r>
+        <w:t>target</w:t>
+      </w:r>
+      <w:r>
+        <w:t xml:space="preserve"> training data</w:t>
+      </w:r>
+      <w:r>
+        <w:t>.</w:t>
+      </w:r>
+      <w:r>
+        <w:t>100 epochs are used.</w:t>
+      </w:r>
+    </w:p>
+    <w:p/>
+    <w:p>
+      <w:pPr>
+        <w:pStyle w:val="Heading2"/>
+      </w:pPr>
+      <w:r>
+        <w:t>Evaluation</w:t>
+      </w:r>
+    </w:p>
+    <w:p>
+      <w:r>
+        <w:rPr>
+          <w:noProof/>
+        </w:rPr>
+        <mc:AlternateContent>
+          <mc:Choice Requires="wpg">
+            <w:drawing>
+              <wp:anchor distT="0" distB="0" distL="114300" distR="114300" simplePos="0" relativeHeight="251673600" behindDoc="0" locked="0" layoutInCell="1" allowOverlap="1" wp14:anchorId="61C76872" wp14:editId="79FC7130">
+                <wp:simplePos x="0" y="0"/>
+                <wp:positionH relativeFrom="margin">
+                  <wp:posOffset>-20320</wp:posOffset>
+                </wp:positionH>
+                <wp:positionV relativeFrom="paragraph">
+                  <wp:posOffset>2870835</wp:posOffset>
+                </wp:positionV>
+                <wp:extent cx="5769610" cy="762000"/>
+                <wp:effectExtent l="0" t="0" r="2540" b="0"/>
+                <wp:wrapSquare wrapText="bothSides"/>
+                <wp:docPr id="1821184059" name="Group 18"/>
+                <wp:cNvGraphicFramePr/>
+                <a:graphic xmlns:a="http://schemas.openxmlformats.org/drawingml/2006/main">
+                  <a:graphicData uri="http://schemas.microsoft.com/office/word/2010/wordprocessingGroup">
+                    <wpg:wgp>
+                      <wpg:cNvGrpSpPr/>
+                      <wpg:grpSpPr>
+                        <a:xfrm>
+                          <a:off x="0" y="0"/>
+                          <a:ext cx="5769610" cy="762000"/>
+                          <a:chOff x="0" y="0"/>
+                          <a:chExt cx="5769610" cy="762000"/>
+                        </a:xfrm>
+                      </wpg:grpSpPr>
+                      <wps:wsp>
+                        <wps:cNvPr id="1107946456" name="Text Box 13"/>
+                        <wps:cNvSpPr txBox="1"/>
+                        <wps:spPr>
+                          <a:xfrm>
+                            <a:off x="0" y="457200"/>
+                            <a:ext cx="5769610" cy="304800"/>
+                          </a:xfrm>
+                          <a:prstGeom prst="rect">
+                            <a:avLst/>
+                          </a:prstGeom>
+                          <a:solidFill>
+                            <a:schemeClr val="lt1"/>
+                          </a:solidFill>
+                          <a:ln w="6350">
+                            <a:noFill/>
+                          </a:ln>
+                        </wps:spPr>
+                        <wps:txbx>
+                          <w:txbxContent>
+                            <w:p>
+                              <w:pPr>
+                                <w:spacing w:after="0" w:line="240" w:lineRule="auto"/>
+                                <w:rPr>
+                                  <w:i/>
+                                  <w:iCs/>
+                                </w:rPr>
+                              </w:pPr>
+                              <w:r>
+                                <w:rPr>
+                                  <w:i/>
+                                  <w:iCs/>
+                                </w:rPr>
+                                <w:t xml:space="preserve">Figure </w:t>
+                              </w:r>
+                              <w:r>
+                                <w:rPr>
+                                  <w:i/>
+                                  <w:iCs/>
+                                </w:rPr>
+                                <w:t>5</w:t>
+                              </w:r>
+                              <w:r>
+                                <w:rPr>
+                                  <w:i/>
+                                  <w:iCs/>
+                                </w:rPr>
+                                <w:t xml:space="preserve"> – Loss and Accuracy </w:t>
+                              </w:r>
+                              <w:r>
+                                <w:rPr>
+                                  <w:i/>
+                                  <w:iCs/>
+                                </w:rPr>
+                                <w:t>evaluation</w:t>
+                              </w:r>
+                              <w:r>
+                                <w:rPr>
+                                  <w:i/>
+                                  <w:iCs/>
+                                </w:rPr>
+                                <w:t xml:space="preserve"> for </w:t>
+                              </w:r>
+                              <w:r>
+                                <w:rPr>
+                                  <w:i/>
+                                  <w:iCs/>
+                                </w:rPr>
+                                <w:t>testing</w:t>
+                              </w:r>
+                              <w:r>
+                                <w:rPr>
+                                  <w:i/>
+                                  <w:iCs/>
+                                </w:rPr>
+                                <w:t xml:space="preserve"> data</w:t>
+                              </w:r>
+                            </w:p>
+                          </w:txbxContent>
+                        </wps:txbx>
+                        <wps:bodyPr rot="0" spcFirstLastPara="0" vertOverflow="overflow" horzOverflow="overflow" vert="horz" wrap="square" lIns="91440" tIns="45720" rIns="91440" bIns="45720" numCol="1" spcCol="0" rtlCol="0" fromWordArt="0" anchor="t" anchorCtr="0" forceAA="0" compatLnSpc="1">
+                          <a:prstTxWarp prst="textNoShape">
+                            <a:avLst/>
+                          </a:prstTxWarp>
+                          <a:noAutofit/>
+                        </wps:bodyPr>
+                      </wps:wsp>
+                      <pic:pic xmlns:pic="http://schemas.openxmlformats.org/drawingml/2006/picture">
+                        <pic:nvPicPr>
+                          <pic:cNvPr id="1077807069" name="Picture 1"/>
+                          <pic:cNvPicPr>
+                            <a:picLocks noChangeAspect="1"/>
+                          </pic:cNvPicPr>
+                        </pic:nvPicPr>
+                        <pic:blipFill>
+                          <a:blip r:embed="rId11">
+                            <a:extLst>
+                              <a:ext uri="{28A0092B-C50C-407E-A947-70E740481C1C}">
+                                <a14:useLocalDpi xmlns:a14="http://schemas.microsoft.com/office/drawing/2010/main" val="0"/>
+                              </a:ext>
+                            </a:extLst>
+                          </a:blip>
+                          <a:stretch>
+                            <a:fillRect/>
+                          </a:stretch>
+                        </pic:blipFill>
+                        <pic:spPr>
+                          <a:xfrm>
+                            <a:off x="38100" y="0"/>
+                            <a:ext cx="5731510" cy="434340"/>
+                          </a:xfrm>
+                          <a:prstGeom prst="rect">
+                            <a:avLst/>
+                          </a:prstGeom>
+                        </pic:spPr>
+                      </pic:pic>
+                    </wpg:wgp>
+                  </a:graphicData>
+                </a:graphic>
+              </wp:anchor>
+            </w:drawing>
+          </mc:Choice>
+          <mc:Fallback>
+            <w:pict>
+              <v:group w14:anchorId="61C76872" id="Group 18" o:spid="_x0000_s1045" style="position:absolute;margin-left:-1.6pt;margin-top:226.05pt;width:454.3pt;height:60pt;z-index:251673600;mso-position-horizontal-relative:margin" coordsize="57696,7620" o:gfxdata="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">
+                <v:shape id="Text Box 13" o:spid="_x0000_s1046" type="#_x0000_t202" style="position:absolute;top:4572;width:57696;height:3048;visibility:visible;mso-wrap-style:square;v-text-anchor:top" o:gfxdata="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" fillcolor="white [3201]" stroked="f" strokeweight=".5pt">
                   <v:textbox>
                     <w:txbxContent>
                       <w:p>
                         <w:pPr>
                           <w:spacing w:after="0" w:line="240" w:lineRule="auto"/>
-                          <w:jc w:val="center"/>
                           <w:rPr>
-                            <w:color w:val="FF0000"/>
-                            <w:sz w:val="24"/>
-                            <w:szCs w:val="24"/>
+                            <w:i/>
+                            <w:iCs/>
                           </w:rPr>
                         </w:pPr>
                         <w:r>
                           <w:rPr>
-                            <w:color w:val="FF0000"/>
-                            <w:sz w:val="24"/>
-                            <w:szCs w:val="24"/>
+                            <w:i/>
+                            <w:iCs/>
                           </w:rPr>
-                          <w:t>REMOVE</w:t>
+                          <w:t xml:space="preserve">Figure </w:t>
+                        </w:r>
+                        <w:r>
+                          <w:rPr>
+                            <w:i/>
+                            <w:iCs/>
+                          </w:rPr>
+                          <w:t>5</w:t>
+                        </w:r>
+                        <w:r>
+                          <w:rPr>
+                            <w:i/>
+                            <w:iCs/>
+                          </w:rPr>
+                          <w:t xml:space="preserve"> – Loss and Accuracy </w:t>
+                        </w:r>
+                        <w:r>
+                          <w:rPr>
+                            <w:i/>
+                            <w:iCs/>
+                          </w:rPr>
+                          <w:t>evaluation</w:t>
+                        </w:r>
+                        <w:r>
+                          <w:rPr>
+                            <w:i/>
+                            <w:iCs/>
+                          </w:rPr>
+                          <w:t xml:space="preserve"> for </w:t>
+                        </w:r>
+                        <w:r>
+                          <w:rPr>
+                            <w:i/>
+                            <w:iCs/>
+                          </w:rPr>
+                          <w:t>testing</w:t>
+                        </w:r>
+                        <w:r>
+                          <w:rPr>
+                            <w:i/>
+                            <w:iCs/>
+                          </w:rPr>
+                          <w:t xml:space="preserve"> data</w:t>
                         </w:r>
                       </w:p>
                     </w:txbxContent>
                   </v:textbox>
                 </v:shape>
-                <v:shape id="Text Box 1" o:spid="_x0000_s1030" type="#_x0000_t202" style="position:absolute;left:51358;width:7773;height:2781;visibility:visible;mso-wrap-style:square;v-text-anchor:top" o:gfxdata="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" fillcolor="white [3201]" stroked="f" strokeweight=".5pt">
+                <v:shape id="Picture 1" o:spid="_x0000_s1047" type="#_x0000_t75" style="position:absolute;left:381;width:57315;height:4343;visibility:visible;mso-wrap-style:square" o:gfxdata="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">
+                  <v:imagedata r:id="rId12" o:title=""/>
+                </v:shape>
+                <w10:wrap type="square" anchorx="margin"/>
+              </v:group>
+            </w:pict>
+          </mc:Fallback>
+        </mc:AlternateContent>
+      </w:r>
+      <w:r>
+        <w:rPr>
+          <w:noProof/>
+        </w:rPr>
+        <mc:AlternateContent>
+          <mc:Choice Requires="wpg">
+            <w:drawing>
+              <wp:anchor distT="0" distB="0" distL="114300" distR="114300" simplePos="0" relativeHeight="251669504" behindDoc="0" locked="0" layoutInCell="1" allowOverlap="1" wp14:anchorId="455F7D2A" wp14:editId="4B5A0489">
+                <wp:simplePos x="0" y="0"/>
+                <wp:positionH relativeFrom="margin">
+                  <wp:align>left</wp:align>
+                </wp:positionH>
+                <wp:positionV relativeFrom="paragraph">
+                  <wp:posOffset>214630</wp:posOffset>
+                </wp:positionV>
+                <wp:extent cx="5769610" cy="2484120"/>
+                <wp:effectExtent l="0" t="0" r="2540" b="0"/>
+                <wp:wrapSquare wrapText="bothSides"/>
+                <wp:docPr id="1664249828" name="Group 17"/>
+                <wp:cNvGraphicFramePr/>
+                <a:graphic xmlns:a="http://schemas.openxmlformats.org/drawingml/2006/main">
+                  <a:graphicData uri="http://schemas.microsoft.com/office/word/2010/wordprocessingGroup">
+                    <wpg:wgp>
+                      <wpg:cNvGrpSpPr/>
+                      <wpg:grpSpPr>
+                        <a:xfrm>
+                          <a:off x="0" y="0"/>
+                          <a:ext cx="5769610" cy="2484120"/>
+                          <a:chOff x="0" y="0"/>
+                          <a:chExt cx="5769610" cy="2484120"/>
+                        </a:xfrm>
+                      </wpg:grpSpPr>
+                      <pic:pic xmlns:pic="http://schemas.openxmlformats.org/drawingml/2006/picture">
+                        <pic:nvPicPr>
+                          <pic:cNvPr id="604322405" name="Picture 11" descr="A graph showing a line&#10;&#10;Description automatically generated"/>
+                          <pic:cNvPicPr>
+                            <a:picLocks noChangeAspect="1"/>
+                          </pic:cNvPicPr>
+                        </pic:nvPicPr>
+                        <pic:blipFill>
+                          <a:blip r:embed="rId13">
+                            <a:extLst>
+                              <a:ext uri="{28A0092B-C50C-407E-A947-70E740481C1C}">
+                                <a14:useLocalDpi xmlns:a14="http://schemas.microsoft.com/office/drawing/2010/main" val="0"/>
+                              </a:ext>
+                            </a:extLst>
+                          </a:blip>
+                          <a:stretch>
+                            <a:fillRect/>
+                          </a:stretch>
+                        </pic:blipFill>
+                        <pic:spPr>
+                          <a:xfrm>
+                            <a:off x="0" y="0"/>
+                            <a:ext cx="2879725" cy="2160905"/>
+                          </a:xfrm>
+                          <a:prstGeom prst="rect">
+                            <a:avLst/>
+                          </a:prstGeom>
+                        </pic:spPr>
+                      </pic:pic>
+                      <pic:pic xmlns:pic="http://schemas.openxmlformats.org/drawingml/2006/picture">
+                        <pic:nvPicPr>
+                          <pic:cNvPr id="678000587" name="Picture 12" descr="A graph with a line&#10;&#10;Description automatically generated"/>
+                          <pic:cNvPicPr>
+                            <a:picLocks noChangeAspect="1"/>
+                          </pic:cNvPicPr>
+                        </pic:nvPicPr>
+                        <pic:blipFill>
+                          <a:blip r:embed="rId14">
+                            <a:extLst>
+                              <a:ext uri="{28A0092B-C50C-407E-A947-70E740481C1C}">
+                                <a14:useLocalDpi xmlns:a14="http://schemas.microsoft.com/office/drawing/2010/main" val="0"/>
+                              </a:ext>
+                            </a:extLst>
+                          </a:blip>
+                          <a:stretch>
+                            <a:fillRect/>
+                          </a:stretch>
+                        </pic:blipFill>
+                        <pic:spPr>
+                          <a:xfrm>
+                            <a:off x="2849880" y="0"/>
+                            <a:ext cx="2879725" cy="2159635"/>
+                          </a:xfrm>
+                          <a:prstGeom prst="rect">
+                            <a:avLst/>
+                          </a:prstGeom>
+                        </pic:spPr>
+                      </pic:pic>
+                      <wps:wsp>
+                        <wps:cNvPr id="1552600750" name="Text Box 13"/>
+                        <wps:cNvSpPr txBox="1"/>
+                        <wps:spPr>
+                          <a:xfrm>
+                            <a:off x="0" y="2179320"/>
+                            <a:ext cx="5769610" cy="304800"/>
+                          </a:xfrm>
+                          <a:prstGeom prst="rect">
+                            <a:avLst/>
+                          </a:prstGeom>
+                          <a:solidFill>
+                            <a:schemeClr val="lt1"/>
+                          </a:solidFill>
+                          <a:ln w="6350">
+                            <a:noFill/>
+                          </a:ln>
+                        </wps:spPr>
+                        <wps:txbx>
+                          <w:txbxContent>
+                            <w:p>
+                              <w:pPr>
+                                <w:spacing w:after="0" w:line="240" w:lineRule="auto"/>
+                                <w:rPr>
+                                  <w:i/>
+                                  <w:iCs/>
+                                </w:rPr>
+                              </w:pPr>
+                              <w:r>
+                                <w:rPr>
+                                  <w:i/>
+                                  <w:iCs/>
+                                </w:rPr>
+                                <w:t xml:space="preserve">Figure </w:t>
+                              </w:r>
+                              <w:r>
+                                <w:rPr>
+                                  <w:i/>
+                                  <w:iCs/>
+                                </w:rPr>
+                                <w:t>4</w:t>
+                              </w:r>
+                              <w:r>
+                                <w:rPr>
+                                  <w:i/>
+                                  <w:iCs/>
+                                </w:rPr>
+                                <w:t xml:space="preserve"> – </w:t>
+                              </w:r>
+                              <w:r>
+                                <w:rPr>
+                                  <w:i/>
+                                  <w:iCs/>
+                                </w:rPr>
+                                <w:t>Loss and Accuracy plots for training data</w:t>
+                              </w:r>
+                            </w:p>
+                          </w:txbxContent>
+                        </wps:txbx>
+                        <wps:bodyPr rot="0" spcFirstLastPara="0" vertOverflow="overflow" horzOverflow="overflow" vert="horz" wrap="square" lIns="91440" tIns="45720" rIns="91440" bIns="45720" numCol="1" spcCol="0" rtlCol="0" fromWordArt="0" anchor="t" anchorCtr="0" forceAA="0" compatLnSpc="1">
+                          <a:prstTxWarp prst="textNoShape">
+                            <a:avLst/>
+                          </a:prstTxWarp>
+                          <a:noAutofit/>
+                        </wps:bodyPr>
+                      </wps:wsp>
+                    </wpg:wgp>
+                  </a:graphicData>
+                </a:graphic>
+              </wp:anchor>
+            </w:drawing>
+          </mc:Choice>
+          <mc:Fallback>
+            <w:pict>
+              <v:group w14:anchorId="455F7D2A" id="Group 17" o:spid="_x0000_s1048" style="position:absolute;margin-left:0;margin-top:16.9pt;width:454.3pt;height:195.6pt;z-index:251669504;mso-position-horizontal:left;mso-position-horizontal-relative:margin" coordsize="57696,24841" o:gfxdata="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">
+                <v:shape id="Picture 11" o:spid="_x0000_s1049" type="#_x0000_t75" alt="A graph showing a line&#10;&#10;Description automatically generated" style="position:absolute;width:28797;height:21609;visibility:visible;mso-wrap-style:square" o:gfxdata="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">
+                  <v:imagedata r:id="rId15" o:title="A graph showing a line&#10;&#10;Description automatically generated"/>
+                </v:shape>
+                <v:shape id="Picture 12" o:spid="_x0000_s1050" type="#_x0000_t75" alt="A graph with a line&#10;&#10;Description automatically generated" style="position:absolute;left:28498;width:28798;height:21596;visibility:visible;mso-wrap-style:square" o:gfxdata="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">
+                  <v:imagedata r:id="rId16" o:title="A graph with a line&#10;&#10;Description automatically generated"/>
+                </v:shape>
+                <v:shape id="Text Box 13" o:spid="_x0000_s1051" type="#_x0000_t202" style="position:absolute;top:21793;width:57696;height:3048;visibility:visible;mso-wrap-style:square;v-text-anchor:top" o:gfxdata="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" fillcolor="white [3201]" stroked="f" strokeweight=".5pt">
                   <v:textbox>
                     <w:txbxContent>
                       <w:p>
                         <w:pPr>
                           <w:spacing w:after="0" w:line="240" w:lineRule="auto"/>
-                          <w:jc w:val="center"/>
                           <w:rPr>
-                            <w:color w:val="00B050"/>
-                            <w:sz w:val="24"/>
-                            <w:szCs w:val="24"/>
+                            <w:i/>
+                            <w:iCs/>
                           </w:rPr>
                         </w:pPr>
                         <w:r>
                           <w:rPr>
-                            <w:color w:val="00B050"/>
-                            <w:sz w:val="24"/>
-                            <w:szCs w:val="24"/>
+                            <w:i/>
+                            <w:iCs/>
                           </w:rPr>
-                          <w:t>Target</w:t>
+                          <w:t xml:space="preserve">Figure </w:t>
+                        </w:r>
+                        <w:r>
+                          <w:rPr>
+                            <w:i/>
+                            <w:iCs/>
+                          </w:rPr>
+                          <w:t>4</w:t>
+                        </w:r>
+                        <w:r>
+                          <w:rPr>
+                            <w:i/>
+                            <w:iCs/>
+                          </w:rPr>
+                          <w:t xml:space="preserve"> – </w:t>
+                        </w:r>
+                        <w:r>
+                          <w:rPr>
+                            <w:i/>
+                            <w:iCs/>
+                          </w:rPr>
+                          <w:t>Loss and Accuracy plots for training data</w:t>
                         </w:r>
                       </w:p>
                     </w:txbxContent>
                   </v:textbox>
                 </v:shape>
-                <v:shapetype id="_x0000_t88" coordsize="21600,21600" o:spt="88" adj="1800,10800" path="m,qx10800@0l10800@2qy21600@11,10800@3l10800@1qy,21600e" filled="f">
-                  <v:formulas>
-                    <v:f eqn="val #0"/>
-                    <v:f eqn="sum 21600 0 #0"/>
-                    <v:f eqn="sum #1 0 #0"/>
-                    <v:f eqn="sum #1 #0 0"/>
-                    <v:f eqn="prod #0 9598 32768"/>
-                    <v:f eqn="sum 21600 0 @4"/>
-                    <v:f eqn="sum 21600 0 #1"/>
-                    <v:f eqn="min #1 @6"/>
-                    <v:f eqn="prod @7 1 2"/>
-                    <v:f eqn="prod #0 2 1"/>
-                    <v:f eqn="sum 21600 0 @9"/>
-                    <v:f eqn="val #1"/>
-                  </v:formulas>
-                  <v:path arrowok="t" o:connecttype="custom" o:connectlocs="0,0;21600,@11;0,21600" textboxrect="0,@4,7637,@5"/>
-                  <v:handles>
-                    <v:h position="center,#0" yrange="0,@8"/>
-                    <v:h position="bottomRight,#1" yrange="@9,@10"/>
-                  </v:handles>
-                </v:shapetype>
-                <v:shape id="Right Brace 2" o:spid="_x0000_s1031" type="#_x0000_t88" style="position:absolute;left:29762;top:-18206;width:2210;height:43386;rotation:-90;visibility:visible;mso-wrap-style:square;v-text-anchor:middle" o:gfxdata="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" adj="92" strokecolor="#0070c0" strokeweight="1pt">
-                  <v:stroke joinstyle="miter"/>
-                </v:shape>
-                <v:shape id="Right Brace 2" o:spid="_x0000_s1032" type="#_x0000_t88" style="position:absolute;left:3400;top:-867;width:2210;height:8728;rotation:-90;visibility:visible;mso-wrap-style:square;v-text-anchor:middle" o:gfxdata="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" adj="456" strokecolor="red" strokeweight="1pt">
-                  <v:stroke joinstyle="miter"/>
-                </v:shape>
-                <v:shape id="Right Brace 2" o:spid="_x0000_s1033" type="#_x0000_t88" style="position:absolute;left:54146;top:997;width:2209;height:4848;rotation:-90;visibility:visible;mso-wrap-style:square;v-text-anchor:middle" o:gfxdata="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" adj="820" strokecolor="#00b050" strokeweight="1pt">
-                  <v:stroke joinstyle="miter"/>
-                </v:shape>
-                <v:rect id="Rectangle 4" o:spid="_x0000_s1034" style="position:absolute;top:4838;width:8953;height:16656;visibility:visible;mso-wrap-style:square;v-text-anchor:middle" o:gfxdata="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" filled="f" strokecolor="red" strokeweight="1pt"/>
-                <v:rect id="Rectangle 4" o:spid="_x0000_s1035" style="position:absolute;left:9220;top:4876;width:43424;height:16656;visibility:visible;mso-wrap-style:square;v-text-anchor:middle" o:gfxdata="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" filled="f" strokecolor="#0070c0" strokeweight="1pt"/>
-                <v:rect id="Rectangle 4" o:spid="_x0000_s1036" style="position:absolute;left:52882;top:4876;width:4877;height:16656;visibility:visible;mso-wrap-style:square;v-text-anchor:middle" o:gfxdata="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" filled="f" strokecolor="#00b050" strokeweight="1pt"/>
                 <w10:wrap type="square" anchorx="margin"/>
               </v:group>
             </w:pict>
@@ -1094,16 +2751,24 @@
       <w:pPr>
         <w:spacing w:after="0" w:line="240" w:lineRule="auto"/>
       </w:pPr>
-      <w:r>
-        <w:t xml:space="preserve">The following columns are deleted from the </w:t>
-      </w:r>
-      <w:proofErr w:type="spellStart"/>
-      <w:r>
-        <w:t>DataFrame</w:t>
-      </w:r>
-      <w:proofErr w:type="spellEnd"/>
-      <w:r>
-        <w:t xml:space="preserve"> as they are neither target nor feature:</w:t>
+    </w:p>
+    <w:p>
+      <w:pPr>
+        <w:spacing w:after="0" w:line="240" w:lineRule="auto"/>
+      </w:pPr>
+    </w:p>
+    <w:p>
+      <w:pPr>
+        <w:spacing w:after="0" w:line="240" w:lineRule="auto"/>
+      </w:pPr>
+      <w:r>
+        <w:t>Figure 4 displays the performance of the model on the training data</w:t>
+      </w:r>
+      <w:r>
+        <w:t>:</w:t>
+      </w:r>
+      <w:r>
+        <w:t xml:space="preserve"> </w:t>
       </w:r>
     </w:p>
     <w:p>
@@ -1111,12 +2776,24 @@
         <w:pStyle w:val="ListParagraph"/>
         <w:numPr>
           <w:ilvl w:val="0"/>
-          <w:numId w:val="2"/>
+          <w:numId w:val="8"/>
         </w:numPr>
         <w:spacing w:after="0" w:line="240" w:lineRule="auto"/>
       </w:pPr>
       <w:r>
-        <w:t>EIN</w:t>
+        <w:t>A</w:t>
+      </w:r>
+      <w:r>
+        <w:t>ccuracy</w:t>
+      </w:r>
+      <w:r>
+        <w:t xml:space="preserve">: </w:t>
+      </w:r>
+      <w:r>
+        <w:t>74</w:t>
+      </w:r>
+      <w:r>
+        <w:t>%</w:t>
       </w:r>
     </w:p>
     <w:p>
@@ -1124,25 +2801,40 @@
         <w:pStyle w:val="ListParagraph"/>
         <w:numPr>
           <w:ilvl w:val="0"/>
-          <w:numId w:val="2"/>
+          <w:numId w:val="8"/>
         </w:numPr>
         <w:spacing w:after="0" w:line="240" w:lineRule="auto"/>
       </w:pPr>
       <w:r>
-        <w:t>NAME</w:t>
-      </w:r>
-    </w:p>
-    <w:p>
-      <w:pPr>
-        <w:spacing w:after="0" w:line="240" w:lineRule="auto"/>
-      </w:pPr>
-    </w:p>
-    <w:p>
-      <w:pPr>
-        <w:spacing w:after="0" w:line="240" w:lineRule="auto"/>
-      </w:pPr>
-      <w:r>
-        <w:t xml:space="preserve">The following columns are features: </w:t>
+        <w:t>L</w:t>
+      </w:r>
+      <w:r>
+        <w:t>oss</w:t>
+      </w:r>
+      <w:r>
+        <w:t>: ~53</w:t>
+      </w:r>
+      <w:r>
+        <w:t>.</w:t>
+      </w:r>
+      <w:r>
+        <w:t>5</w:t>
+      </w:r>
+      <w:r>
+        <w:t>%</w:t>
+      </w:r>
+    </w:p>
+    <w:p>
+      <w:pPr>
+        <w:spacing w:after="0" w:line="240" w:lineRule="auto"/>
+      </w:pPr>
+    </w:p>
+    <w:p>
+      <w:pPr>
+        <w:spacing w:after="0" w:line="240" w:lineRule="auto"/>
+      </w:pPr>
+      <w:r>
+        <w:t>Figure 5 displays the performance of the model on testing data (which it has not seen before). As expected, the performance is worse when compared to the training data (which the model has seen before).</w:t>
       </w:r>
     </w:p>
     <w:p>
@@ -1150,12 +2842,15 @@
         <w:pStyle w:val="ListParagraph"/>
         <w:numPr>
           <w:ilvl w:val="0"/>
-          <w:numId w:val="3"/>
+          <w:numId w:val="9"/>
         </w:numPr>
         <w:spacing w:after="0" w:line="240" w:lineRule="auto"/>
       </w:pPr>
       <w:r>
-        <w:t>APPLICATION_TYPE</w:t>
+        <w:t>Accuracy: 73</w:t>
+      </w:r>
+      <w:r>
+        <w:t>%</w:t>
       </w:r>
     </w:p>
     <w:p>
@@ -1163,438 +2858,55 @@
         <w:pStyle w:val="ListParagraph"/>
         <w:numPr>
           <w:ilvl w:val="0"/>
-          <w:numId w:val="3"/>
+          <w:numId w:val="9"/>
         </w:numPr>
         <w:spacing w:after="0" w:line="240" w:lineRule="auto"/>
       </w:pPr>
       <w:r>
-        <w:t>AFFILIATION</w:t>
-      </w:r>
-    </w:p>
-    <w:p>
-      <w:pPr>
-        <w:pStyle w:val="ListParagraph"/>
-        <w:numPr>
-          <w:ilvl w:val="0"/>
-          <w:numId w:val="3"/>
-        </w:numPr>
-        <w:spacing w:after="0" w:line="240" w:lineRule="auto"/>
-      </w:pPr>
-      <w:r>
-        <w:t>CLASSIFICATION</w:t>
-      </w:r>
-    </w:p>
-    <w:p>
-      <w:pPr>
-        <w:pStyle w:val="ListParagraph"/>
-        <w:numPr>
-          <w:ilvl w:val="0"/>
-          <w:numId w:val="3"/>
-        </w:numPr>
-        <w:spacing w:after="0" w:line="240" w:lineRule="auto"/>
-      </w:pPr>
-      <w:r>
-        <w:t>USE_CASE</w:t>
-      </w:r>
-    </w:p>
-    <w:p>
-      <w:pPr>
-        <w:pStyle w:val="ListParagraph"/>
-        <w:numPr>
-          <w:ilvl w:val="0"/>
-          <w:numId w:val="3"/>
-        </w:numPr>
-        <w:spacing w:after="0" w:line="240" w:lineRule="auto"/>
-      </w:pPr>
-      <w:r>
-        <w:t>ORGANIZATION</w:t>
-      </w:r>
-    </w:p>
-    <w:p>
-      <w:pPr>
-        <w:pStyle w:val="ListParagraph"/>
-        <w:numPr>
-          <w:ilvl w:val="0"/>
-          <w:numId w:val="3"/>
-        </w:numPr>
-        <w:spacing w:after="0" w:line="240" w:lineRule="auto"/>
-      </w:pPr>
-      <w:r>
-        <w:t>STATUS</w:t>
-      </w:r>
-    </w:p>
-    <w:p>
-      <w:pPr>
-        <w:pStyle w:val="ListParagraph"/>
-        <w:numPr>
-          <w:ilvl w:val="0"/>
-          <w:numId w:val="3"/>
-        </w:numPr>
-        <w:spacing w:after="0" w:line="240" w:lineRule="auto"/>
-      </w:pPr>
-      <w:r>
-        <w:t>INCOME_AMT</w:t>
-      </w:r>
-    </w:p>
-    <w:p>
-      <w:pPr>
-        <w:pStyle w:val="ListParagraph"/>
-        <w:numPr>
-          <w:ilvl w:val="0"/>
-          <w:numId w:val="3"/>
-        </w:numPr>
-        <w:spacing w:after="0" w:line="240" w:lineRule="auto"/>
-      </w:pPr>
-      <w:r>
-        <w:t>SPECIAL_CONSIDERATIONS</w:t>
-      </w:r>
-    </w:p>
-    <w:p>
-      <w:pPr>
-        <w:pStyle w:val="ListParagraph"/>
-        <w:numPr>
-          <w:ilvl w:val="0"/>
-          <w:numId w:val="3"/>
-        </w:numPr>
-        <w:spacing w:after="0" w:line="240" w:lineRule="auto"/>
-      </w:pPr>
-      <w:r>
-        <w:t>ASK_AMT</w:t>
-      </w:r>
-    </w:p>
-    <w:p>
-      <w:pPr>
-        <w:spacing w:after="0" w:line="240" w:lineRule="auto"/>
-      </w:pPr>
-    </w:p>
-    <w:p>
-      <w:pPr>
-        <w:spacing w:after="0" w:line="240" w:lineRule="auto"/>
-      </w:pPr>
-      <w:r>
-        <w:t>The following column is a target:</w:t>
-      </w:r>
-    </w:p>
-    <w:p>
-      <w:pPr>
-        <w:pStyle w:val="ListParagraph"/>
-        <w:numPr>
-          <w:ilvl w:val="0"/>
-          <w:numId w:val="4"/>
-        </w:numPr>
-        <w:spacing w:after="0" w:line="240" w:lineRule="auto"/>
-      </w:pPr>
-      <w:r>
-        <w:t>IS_SUCCESSFUL</w:t>
-      </w:r>
-    </w:p>
-    <w:p>
-      <w:pPr>
-        <w:spacing w:after="0" w:line="240" w:lineRule="auto"/>
-      </w:pPr>
-    </w:p>
-    <w:p>
-      <w:pPr>
-        <w:pStyle w:val="Heading2"/>
-      </w:pPr>
-      <w:r>
-        <w:t>Categorical Data</w:t>
-      </w:r>
-    </w:p>
-    <w:p>
-      <w:pPr>
-        <w:spacing w:after="0" w:line="240" w:lineRule="auto"/>
-      </w:pPr>
-    </w:p>
-    <w:p>
-      <w:pPr>
-        <w:spacing w:after="0" w:line="240" w:lineRule="auto"/>
-      </w:pPr>
-      <w:r>
-        <w:rPr>
-          <w:noProof/>
-        </w:rPr>
-        <w:drawing>
-          <wp:anchor distT="0" distB="0" distL="114300" distR="114300" simplePos="0" relativeHeight="251660288" behindDoc="1" locked="0" layoutInCell="1" allowOverlap="1" wp14:anchorId="74594158" wp14:editId="3BB1FE96">
-            <wp:simplePos x="0" y="0"/>
-            <wp:positionH relativeFrom="column">
-              <wp:posOffset>0</wp:posOffset>
-            </wp:positionH>
-            <wp:positionV relativeFrom="paragraph">
-              <wp:posOffset>-1270</wp:posOffset>
-            </wp:positionV>
-            <wp:extent cx="5731510" cy="918210"/>
-            <wp:effectExtent l="0" t="0" r="2540" b="0"/>
-            <wp:wrapTight wrapText="bothSides">
-              <wp:wrapPolygon edited="0">
-                <wp:start x="0" y="0"/>
-                <wp:lineTo x="0" y="21062"/>
-                <wp:lineTo x="21538" y="21062"/>
-                <wp:lineTo x="21538" y="0"/>
-                <wp:lineTo x="0" y="0"/>
-              </wp:wrapPolygon>
-            </wp:wrapTight>
-            <wp:docPr id="947450274" name="Picture 1" descr="A screenshot of a computer&#10;&#10;Description automatically generated"/>
-            <wp:cNvGraphicFramePr>
-              <a:graphicFrameLocks xmlns:a="http://schemas.openxmlformats.org/drawingml/2006/main" noChangeAspect="1"/>
-            </wp:cNvGraphicFramePr>
-            <a:graphic xmlns:a="http://schemas.openxmlformats.org/drawingml/2006/main">
-              <a:graphicData uri="http://schemas.openxmlformats.org/drawingml/2006/picture">
-                <pic:pic xmlns:pic="http://schemas.openxmlformats.org/drawingml/2006/picture">
-                  <pic:nvPicPr>
-                    <pic:cNvPr id="947450274" name="Picture 1" descr="A screenshot of a computer&#10;&#10;Description automatically generated"/>
-                    <pic:cNvPicPr/>
-                  </pic:nvPicPr>
-                  <pic:blipFill>
-                    <a:blip r:embed="rId7" cstate="print">
-                      <a:extLst>
-                        <a:ext uri="{28A0092B-C50C-407E-A947-70E740481C1C}">
-                          <a14:useLocalDpi xmlns:a14="http://schemas.microsoft.com/office/drawing/2010/main" val="0"/>
-                        </a:ext>
-                      </a:extLst>
-                    </a:blip>
-                    <a:stretch>
-                      <a:fillRect/>
-                    </a:stretch>
-                  </pic:blipFill>
-                  <pic:spPr>
-                    <a:xfrm>
-                      <a:off x="0" y="0"/>
-                      <a:ext cx="5731510" cy="918210"/>
-                    </a:xfrm>
-                    <a:prstGeom prst="rect">
-                      <a:avLst/>
-                    </a:prstGeom>
-                  </pic:spPr>
-                </pic:pic>
-              </a:graphicData>
-            </a:graphic>
-          </wp:anchor>
-        </w:drawing>
-      </w:r>
-      <w:r>
-        <w:t xml:space="preserve">The following columns contain categorical data, so they are converted into dummy variables with </w:t>
-      </w:r>
-      <w:proofErr w:type="spellStart"/>
-      <w:r>
-        <w:t>pd.get_</w:t>
-      </w:r>
+        <w:t>Loss: 56</w:t>
+      </w:r>
+      <w:r>
+        <w:t>%</w:t>
+      </w:r>
+    </w:p>
+    <w:p>
+      <w:pPr>
+        <w:spacing w:after="0" w:line="240" w:lineRule="auto"/>
+      </w:pPr>
+    </w:p>
+    <w:p>
+      <w:pPr>
+        <w:pStyle w:val="Heading1"/>
+      </w:pPr>
+      <w:r>
+        <w:t>Optimisation</w:t>
+      </w:r>
+    </w:p>
+    <w:p>
+      <w:pPr>
+        <w:spacing w:after="0" w:line="240" w:lineRule="auto"/>
+      </w:pPr>
       <w:proofErr w:type="gramStart"/>
       <w:r>
-        <w:t>dummies</w:t>
-      </w:r>
-      <w:proofErr w:type="spellEnd"/>
-      <w:r>
-        <w:t>(</w:t>
+        <w:t>In order to</w:t>
       </w:r>
       <w:proofErr w:type="gramEnd"/>
       <w:r>
-        <w:t>):</w:t>
-      </w:r>
-    </w:p>
-    <w:p>
-      <w:pPr>
-        <w:pStyle w:val="ListParagraph"/>
-        <w:numPr>
-          <w:ilvl w:val="0"/>
-          <w:numId w:val="4"/>
-        </w:numPr>
-        <w:spacing w:after="0" w:line="240" w:lineRule="auto"/>
-      </w:pPr>
-      <w:r>
-        <w:t>APPLICATION_TYPE</w:t>
-      </w:r>
-    </w:p>
-    <w:p>
-      <w:pPr>
-        <w:pStyle w:val="ListParagraph"/>
-        <w:numPr>
-          <w:ilvl w:val="0"/>
-          <w:numId w:val="4"/>
-        </w:numPr>
-        <w:spacing w:after="0" w:line="240" w:lineRule="auto"/>
-      </w:pPr>
-      <w:r>
-        <w:t>AFFILIATION</w:t>
-      </w:r>
-    </w:p>
-    <w:p>
-      <w:pPr>
-        <w:pStyle w:val="ListParagraph"/>
-        <w:numPr>
-          <w:ilvl w:val="0"/>
-          <w:numId w:val="4"/>
-        </w:numPr>
-        <w:spacing w:after="0" w:line="240" w:lineRule="auto"/>
-      </w:pPr>
-      <w:r>
-        <w:t>CLASSIFICATION</w:t>
-      </w:r>
-    </w:p>
-    <w:p>
-      <w:pPr>
-        <w:pStyle w:val="ListParagraph"/>
-        <w:numPr>
-          <w:ilvl w:val="0"/>
-          <w:numId w:val="4"/>
-        </w:numPr>
-        <w:spacing w:after="0" w:line="240" w:lineRule="auto"/>
-      </w:pPr>
-      <w:r>
-        <w:t>USE_CASE</w:t>
-      </w:r>
-    </w:p>
-    <w:p>
-      <w:pPr>
-        <w:pStyle w:val="ListParagraph"/>
-        <w:numPr>
-          <w:ilvl w:val="0"/>
-          <w:numId w:val="4"/>
-        </w:numPr>
-        <w:spacing w:after="0" w:line="240" w:lineRule="auto"/>
-      </w:pPr>
-      <w:r>
-        <w:lastRenderedPageBreak/>
-        <w:t>ORGANIZATION</w:t>
-      </w:r>
-    </w:p>
-    <w:p>
-      <w:pPr>
-        <w:pStyle w:val="ListParagraph"/>
-        <w:numPr>
-          <w:ilvl w:val="0"/>
-          <w:numId w:val="4"/>
-        </w:numPr>
-        <w:spacing w:after="0" w:line="240" w:lineRule="auto"/>
-      </w:pPr>
-      <w:r>
-        <w:t>INCOME_AMT</w:t>
-      </w:r>
-    </w:p>
-    <w:p>
-      <w:pPr>
-        <w:pStyle w:val="ListParagraph"/>
-        <w:numPr>
-          <w:ilvl w:val="0"/>
-          <w:numId w:val="4"/>
-        </w:numPr>
-        <w:spacing w:after="0" w:line="240" w:lineRule="auto"/>
-      </w:pPr>
-      <w:r>
-        <w:t>SPECIAL_CONSIDERATIONS</w:t>
-      </w:r>
-    </w:p>
-    <w:p>
-      <w:pPr>
-        <w:spacing w:after="0" w:line="240" w:lineRule="auto"/>
-      </w:pPr>
-    </w:p>
-    <w:p>
-      <w:pPr>
-        <w:pStyle w:val="Heading1"/>
-      </w:pPr>
-      <w:r>
-        <w:t>Compiling, Training, and Evaluating the Model</w:t>
-      </w:r>
-    </w:p>
-    <w:p>
-      <w:pPr>
-        <w:pStyle w:val="Heading2"/>
-      </w:pPr>
-      <w:r>
-        <w:t>Compiling</w:t>
-      </w:r>
-    </w:p>
-    <w:p>
-      <w:pPr>
-        <w:spacing w:after="0" w:line="240" w:lineRule="auto"/>
-      </w:pPr>
-      <w:r>
-        <w:t>The neural network is structured in the following way, with 2 hidden layers and 1 output layer.</w:t>
-      </w:r>
-    </w:p>
-    <w:p>
-      <w:pPr>
-        <w:pStyle w:val="ListParagraph"/>
-        <w:numPr>
-          <w:ilvl w:val="0"/>
-          <w:numId w:val="5"/>
-        </w:numPr>
-        <w:spacing w:after="0" w:line="240" w:lineRule="auto"/>
-      </w:pPr>
-      <w:r>
-        <w:t>The first hidden layer contains 80 neurons</w:t>
-      </w:r>
-    </w:p>
-    <w:p>
-      <w:pPr>
-        <w:pStyle w:val="ListParagraph"/>
-        <w:numPr>
-          <w:ilvl w:val="0"/>
-          <w:numId w:val="5"/>
-        </w:numPr>
-        <w:spacing w:after="0" w:line="240" w:lineRule="auto"/>
-      </w:pPr>
-      <w:r>
-        <w:t>The second hidden layer contains 30 neurons</w:t>
-      </w:r>
-    </w:p>
-    <w:p>
-      <w:pPr>
-        <w:pStyle w:val="ListParagraph"/>
-        <w:numPr>
-          <w:ilvl w:val="1"/>
-          <w:numId w:val="5"/>
-        </w:numPr>
-        <w:spacing w:after="0" w:line="240" w:lineRule="auto"/>
-      </w:pPr>
-      <w:r>
-        <w:t xml:space="preserve">The </w:t>
-      </w:r>
-      <w:proofErr w:type="spellStart"/>
-      <w:r>
-        <w:t>relu</w:t>
-      </w:r>
-      <w:proofErr w:type="spellEnd"/>
-      <w:r>
-        <w:t xml:space="preserve"> activation function is used for both hidden layers.</w:t>
-      </w:r>
-    </w:p>
-    <w:p>
-      <w:pPr>
-        <w:pStyle w:val="ListParagraph"/>
-        <w:numPr>
-          <w:ilvl w:val="0"/>
-          <w:numId w:val="5"/>
-        </w:numPr>
-        <w:spacing w:after="0" w:line="240" w:lineRule="auto"/>
-      </w:pPr>
-      <w:r>
-        <w:t>The output layer contains 1 neuron</w:t>
-      </w:r>
-    </w:p>
-    <w:p>
-      <w:pPr>
-        <w:pStyle w:val="ListParagraph"/>
-        <w:numPr>
-          <w:ilvl w:val="1"/>
-          <w:numId w:val="5"/>
-        </w:numPr>
-        <w:spacing w:after="0" w:line="240" w:lineRule="auto"/>
-      </w:pPr>
-      <w:r>
-        <w:t>The sigmoid activation function is used for the output layer.</w:t>
-      </w:r>
-    </w:p>
-    <w:p>
-      <w:pPr>
-        <w:spacing w:after="0" w:line="240" w:lineRule="auto"/>
-      </w:pPr>
-    </w:p>
-    <w:p>
-      <w:pPr>
-        <w:spacing w:after="0" w:line="240" w:lineRule="auto"/>
-      </w:pPr>
+        <w:t xml:space="preserve"> achieve a predictive accuracy higher than 75%, the model needs to be optimised.</w:t>
+      </w:r>
+    </w:p>
+    <w:p>
+      <w:pPr>
+        <w:spacing w:after="0" w:line="240" w:lineRule="auto"/>
+      </w:pPr>
+    </w:p>
+    <w:p>
+      <w:pPr>
+        <w:spacing w:after="0" w:line="240" w:lineRule="auto"/>
+      </w:pPr>
+      <w:r>
+        <w:t>The following measures were taken to do this:</w:t>
+      </w:r>
     </w:p>
     <w:sectPr>
       <w:pgSz w:w="11906" w:h="16838"/>
@@ -1609,6 +2921,119 @@
 <file path=word/numbering.xml><?xml version="1.0" encoding="utf-8"?>
 <w:numbering xmlns:wpc="http://schemas.microsoft.com/office/word/2010/wordprocessingCanvas" xmlns:cx="http://schemas.microsoft.com/office/drawing/2014/chartex" xmlns:cx1="http://schemas.microsoft.com/office/drawing/2015/9/8/chartex" xmlns:cx2="http://schemas.microsoft.com/office/drawing/2015/10/21/chartex" xmlns:cx3="http://schemas.microsoft.com/office/drawing/2016/5/9/chartex" xmlns:cx4="http://schemas.microsoft.com/office/drawing/2016/5/10/chartex" xmlns:cx5="http://schemas.microsoft.com/office/drawing/2016/5/11/chartex" xmlns:cx6="http://schemas.microsoft.com/office/drawing/2016/5/12/chartex" xmlns:cx7="http://schemas.microsoft.com/office/drawing/2016/5/13/chartex" xmlns:cx8="http://schemas.microsoft.com/office/drawing/2016/5/14/chartex" xmlns:mc="http://schemas.openxmlformats.org/markup-compatibility/2006" xmlns:aink="http://schemas.microsoft.com/office/drawing/2016/ink" xmlns:am3d="http://schemas.microsoft.com/office/drawing/2017/model3d" xmlns:o="urn:schemas-microsoft-com:office:office" xmlns:oel="http://schemas.microsoft.com/office/2019/extlst" xmlns:r="http://schemas.openxmlformats.org/officeDocument/2006/relationships" xmlns:m="http://schemas.openxmlformats.org/officeDocument/2006/math" xmlns:v="urn:schemas-microsoft-com:vml" xmlns:wp14="http://schemas.microsoft.com/office/word/2010/wordprocessingDrawing" xmlns:wp="http://schemas.openxmlformats.org/drawingml/2006/wordprocessingDrawing" xmlns:w10="urn:schemas-microsoft-com:office:word" xmlns:w="http://schemas.openxmlformats.org/wordprocessingml/2006/main" xmlns:w14="http://schemas.microsoft.com/office/word/2010/wordml" xmlns:w15="http://schemas.microsoft.com/office/word/2012/wordml" xmlns:w16cex="http://schemas.microsoft.com/office/word/2018/wordml/cex" xmlns:w16cid="http://schemas.microsoft.com/office/word/2016/wordml/cid" xmlns:w16="http://schemas.microsoft.com/office/word/2018/wordml" xmlns:w16du="http://schemas.microsoft.com/office/word/2023/wordml/word16du" xmlns:w16sdtdh="http://schemas.microsoft.com/office/word/2020/wordml/sdtdatahash" xmlns:w16se="http://schemas.microsoft.com/office/word/2015/wordml/symex" xmlns:wpg="http://schemas.microsoft.com/office/word/2010/wordprocessingGroup" xmlns:wpi="http://schemas.microsoft.com/office/word/2010/wordprocessingInk" xmlns:wne="http://schemas.microsoft.com/office/word/2006/wordml" xmlns:wps="http://schemas.microsoft.com/office/word/2010/wordprocessingShape" mc:Ignorable="w14 w15 w16se w16cid w16 w16cex w16sdtdh w16du wp14">
   <w:abstractNum w:abstractNumId="0" w15:restartNumberingAfterBreak="0">
+    <w:nsid w:val="0410154C"/>
+    <w:multiLevelType w:val="hybridMultilevel"/>
+    <w:tmpl w:val="7ABCF49E"/>
+    <w:lvl w:ilvl="0" w:tplc="08090001">
+      <w:start w:val="1"/>
+      <w:numFmt w:val="bullet"/>
+      <w:lvlText w:val=""/>
+      <w:lvlJc w:val="left"/>
+      <w:pPr>
+        <w:ind w:left="1080" w:hanging="360"/>
+      </w:pPr>
+      <w:rPr>
+        <w:rFonts w:ascii="Symbol" w:hAnsi="Symbol" w:hint="default"/>
+      </w:rPr>
+    </w:lvl>
+    <w:lvl w:ilvl="1" w:tplc="08090003" w:tentative="1">
+      <w:start w:val="1"/>
+      <w:numFmt w:val="bullet"/>
+      <w:lvlText w:val="o"/>
+      <w:lvlJc w:val="left"/>
+      <w:pPr>
+        <w:ind w:left="1800" w:hanging="360"/>
+      </w:pPr>
+      <w:rPr>
+        <w:rFonts w:ascii="Courier New" w:hAnsi="Courier New" w:cs="Courier New" w:hint="default"/>
+      </w:rPr>
+    </w:lvl>
+    <w:lvl w:ilvl="2" w:tplc="08090005" w:tentative="1">
+      <w:start w:val="1"/>
+      <w:numFmt w:val="bullet"/>
+      <w:lvlText w:val=""/>
+      <w:lvlJc w:val="left"/>
+      <w:pPr>
+        <w:ind w:left="2520" w:hanging="360"/>
+      </w:pPr>
+      <w:rPr>
+        <w:rFonts w:ascii="Wingdings" w:hAnsi="Wingdings" w:hint="default"/>
+      </w:rPr>
+    </w:lvl>
+    <w:lvl w:ilvl="3" w:tplc="08090001" w:tentative="1">
+      <w:start w:val="1"/>
+      <w:numFmt w:val="bullet"/>
+      <w:lvlText w:val=""/>
+      <w:lvlJc w:val="left"/>
+      <w:pPr>
+        <w:ind w:left="3240" w:hanging="360"/>
+      </w:pPr>
+      <w:rPr>
+        <w:rFonts w:ascii="Symbol" w:hAnsi="Symbol" w:hint="default"/>
+      </w:rPr>
+    </w:lvl>
+    <w:lvl w:ilvl="4" w:tplc="08090003" w:tentative="1">
+      <w:start w:val="1"/>
+      <w:numFmt w:val="bullet"/>
+      <w:lvlText w:val="o"/>
+      <w:lvlJc w:val="left"/>
+      <w:pPr>
+        <w:ind w:left="3960" w:hanging="360"/>
+      </w:pPr>
+      <w:rPr>
+        <w:rFonts w:ascii="Courier New" w:hAnsi="Courier New" w:cs="Courier New" w:hint="default"/>
+      </w:rPr>
+    </w:lvl>
+    <w:lvl w:ilvl="5" w:tplc="08090005" w:tentative="1">
+      <w:start w:val="1"/>
+      <w:numFmt w:val="bullet"/>
+      <w:lvlText w:val=""/>
+      <w:lvlJc w:val="left"/>
+      <w:pPr>
+        <w:ind w:left="4680" w:hanging="360"/>
+      </w:pPr>
+      <w:rPr>
+        <w:rFonts w:ascii="Wingdings" w:hAnsi="Wingdings" w:hint="default"/>
+      </w:rPr>
+    </w:lvl>
+    <w:lvl w:ilvl="6" w:tplc="08090001" w:tentative="1">
+      <w:start w:val="1"/>
+      <w:numFmt w:val="bullet"/>
+      <w:lvlText w:val=""/>
+      <w:lvlJc w:val="left"/>
+      <w:pPr>
+        <w:ind w:left="5400" w:hanging="360"/>
+      </w:pPr>
+      <w:rPr>
+        <w:rFonts w:ascii="Symbol" w:hAnsi="Symbol" w:hint="default"/>
+      </w:rPr>
+    </w:lvl>
+    <w:lvl w:ilvl="7" w:tplc="08090003" w:tentative="1">
+      <w:start w:val="1"/>
+      <w:numFmt w:val="bullet"/>
+      <w:lvlText w:val="o"/>
+      <w:lvlJc w:val="left"/>
+      <w:pPr>
+        <w:ind w:left="6120" w:hanging="360"/>
+      </w:pPr>
+      <w:rPr>
+        <w:rFonts w:ascii="Courier New" w:hAnsi="Courier New" w:cs="Courier New" w:hint="default"/>
+      </w:rPr>
+    </w:lvl>
+    <w:lvl w:ilvl="8" w:tplc="08090005" w:tentative="1">
+      <w:start w:val="1"/>
+      <w:numFmt w:val="bullet"/>
+      <w:lvlText w:val=""/>
+      <w:lvlJc w:val="left"/>
+      <w:pPr>
+        <w:ind w:left="6840" w:hanging="360"/>
+      </w:pPr>
+      <w:rPr>
+        <w:rFonts w:ascii="Wingdings" w:hAnsi="Wingdings" w:hint="default"/>
+      </w:rPr>
+    </w:lvl>
+  </w:abstractNum>
+  <w:abstractNum w:abstractNumId="1" w15:restartNumberingAfterBreak="0">
     <w:nsid w:val="05C32AE9"/>
     <w:multiLevelType w:val="hybridMultilevel"/>
     <w:tmpl w:val="5CB05966"/>
@@ -1721,7 +3146,7 @@
       </w:rPr>
     </w:lvl>
   </w:abstractNum>
-  <w:abstractNum w:abstractNumId="1" w15:restartNumberingAfterBreak="0">
+  <w:abstractNum w:abstractNumId="2" w15:restartNumberingAfterBreak="0">
     <w:nsid w:val="21AD198B"/>
     <w:multiLevelType w:val="hybridMultilevel"/>
     <w:tmpl w:val="4FBC4660"/>
@@ -1834,7 +3259,233 @@
       </w:rPr>
     </w:lvl>
   </w:abstractNum>
-  <w:abstractNum w:abstractNumId="2" w15:restartNumberingAfterBreak="0">
+  <w:abstractNum w:abstractNumId="3" w15:restartNumberingAfterBreak="0">
+    <w:nsid w:val="38236020"/>
+    <w:multiLevelType w:val="hybridMultilevel"/>
+    <w:tmpl w:val="CEBA7434"/>
+    <w:lvl w:ilvl="0" w:tplc="08090001">
+      <w:start w:val="1"/>
+      <w:numFmt w:val="bullet"/>
+      <w:lvlText w:val=""/>
+      <w:lvlJc w:val="left"/>
+      <w:pPr>
+        <w:ind w:left="720" w:hanging="360"/>
+      </w:pPr>
+      <w:rPr>
+        <w:rFonts w:ascii="Symbol" w:hAnsi="Symbol" w:hint="default"/>
+      </w:rPr>
+    </w:lvl>
+    <w:lvl w:ilvl="1" w:tplc="08090003" w:tentative="1">
+      <w:start w:val="1"/>
+      <w:numFmt w:val="bullet"/>
+      <w:lvlText w:val="o"/>
+      <w:lvlJc w:val="left"/>
+      <w:pPr>
+        <w:ind w:left="1440" w:hanging="360"/>
+      </w:pPr>
+      <w:rPr>
+        <w:rFonts w:ascii="Courier New" w:hAnsi="Courier New" w:cs="Courier New" w:hint="default"/>
+      </w:rPr>
+    </w:lvl>
+    <w:lvl w:ilvl="2" w:tplc="08090005" w:tentative="1">
+      <w:start w:val="1"/>
+      <w:numFmt w:val="bullet"/>
+      <w:lvlText w:val=""/>
+      <w:lvlJc w:val="left"/>
+      <w:pPr>
+        <w:ind w:left="2160" w:hanging="360"/>
+      </w:pPr>
+      <w:rPr>
+        <w:rFonts w:ascii="Wingdings" w:hAnsi="Wingdings" w:hint="default"/>
+      </w:rPr>
+    </w:lvl>
+    <w:lvl w:ilvl="3" w:tplc="08090001" w:tentative="1">
+      <w:start w:val="1"/>
+      <w:numFmt w:val="bullet"/>
+      <w:lvlText w:val=""/>
+      <w:lvlJc w:val="left"/>
+      <w:pPr>
+        <w:ind w:left="2880" w:hanging="360"/>
+      </w:pPr>
+      <w:rPr>
+        <w:rFonts w:ascii="Symbol" w:hAnsi="Symbol" w:hint="default"/>
+      </w:rPr>
+    </w:lvl>
+    <w:lvl w:ilvl="4" w:tplc="08090003" w:tentative="1">
+      <w:start w:val="1"/>
+      <w:numFmt w:val="bullet"/>
+      <w:lvlText w:val="o"/>
+      <w:lvlJc w:val="left"/>
+      <w:pPr>
+        <w:ind w:left="3600" w:hanging="360"/>
+      </w:pPr>
+      <w:rPr>
+        <w:rFonts w:ascii="Courier New" w:hAnsi="Courier New" w:cs="Courier New" w:hint="default"/>
+      </w:rPr>
+    </w:lvl>
+    <w:lvl w:ilvl="5" w:tplc="08090005" w:tentative="1">
+      <w:start w:val="1"/>
+      <w:numFmt w:val="bullet"/>
+      <w:lvlText w:val=""/>
+      <w:lvlJc w:val="left"/>
+      <w:pPr>
+        <w:ind w:left="4320" w:hanging="360"/>
+      </w:pPr>
+      <w:rPr>
+        <w:rFonts w:ascii="Wingdings" w:hAnsi="Wingdings" w:hint="default"/>
+      </w:rPr>
+    </w:lvl>
+    <w:lvl w:ilvl="6" w:tplc="08090001" w:tentative="1">
+      <w:start w:val="1"/>
+      <w:numFmt w:val="bullet"/>
+      <w:lvlText w:val=""/>
+      <w:lvlJc w:val="left"/>
+      <w:pPr>
+        <w:ind w:left="5040" w:hanging="360"/>
+      </w:pPr>
+      <w:rPr>
+        <w:rFonts w:ascii="Symbol" w:hAnsi="Symbol" w:hint="default"/>
+      </w:rPr>
+    </w:lvl>
+    <w:lvl w:ilvl="7" w:tplc="08090003" w:tentative="1">
+      <w:start w:val="1"/>
+      <w:numFmt w:val="bullet"/>
+      <w:lvlText w:val="o"/>
+      <w:lvlJc w:val="left"/>
+      <w:pPr>
+        <w:ind w:left="5760" w:hanging="360"/>
+      </w:pPr>
+      <w:rPr>
+        <w:rFonts w:ascii="Courier New" w:hAnsi="Courier New" w:cs="Courier New" w:hint="default"/>
+      </w:rPr>
+    </w:lvl>
+    <w:lvl w:ilvl="8" w:tplc="08090005" w:tentative="1">
+      <w:start w:val="1"/>
+      <w:numFmt w:val="bullet"/>
+      <w:lvlText w:val=""/>
+      <w:lvlJc w:val="left"/>
+      <w:pPr>
+        <w:ind w:left="6480" w:hanging="360"/>
+      </w:pPr>
+      <w:rPr>
+        <w:rFonts w:ascii="Wingdings" w:hAnsi="Wingdings" w:hint="default"/>
+      </w:rPr>
+    </w:lvl>
+  </w:abstractNum>
+  <w:abstractNum w:abstractNumId="4" w15:restartNumberingAfterBreak="0">
+    <w:nsid w:val="45592B06"/>
+    <w:multiLevelType w:val="hybridMultilevel"/>
+    <w:tmpl w:val="9E780A36"/>
+    <w:lvl w:ilvl="0" w:tplc="08090001">
+      <w:start w:val="1"/>
+      <w:numFmt w:val="bullet"/>
+      <w:lvlText w:val=""/>
+      <w:lvlJc w:val="left"/>
+      <w:pPr>
+        <w:ind w:left="720" w:hanging="360"/>
+      </w:pPr>
+      <w:rPr>
+        <w:rFonts w:ascii="Symbol" w:hAnsi="Symbol" w:hint="default"/>
+      </w:rPr>
+    </w:lvl>
+    <w:lvl w:ilvl="1" w:tplc="08090003" w:tentative="1">
+      <w:start w:val="1"/>
+      <w:numFmt w:val="bullet"/>
+      <w:lvlText w:val="o"/>
+      <w:lvlJc w:val="left"/>
+      <w:pPr>
+        <w:ind w:left="1440" w:hanging="360"/>
+      </w:pPr>
+      <w:rPr>
+        <w:rFonts w:ascii="Courier New" w:hAnsi="Courier New" w:cs="Courier New" w:hint="default"/>
+      </w:rPr>
+    </w:lvl>
+    <w:lvl w:ilvl="2" w:tplc="08090005" w:tentative="1">
+      <w:start w:val="1"/>
+      <w:numFmt w:val="bullet"/>
+      <w:lvlText w:val=""/>
+      <w:lvlJc w:val="left"/>
+      <w:pPr>
+        <w:ind w:left="2160" w:hanging="360"/>
+      </w:pPr>
+      <w:rPr>
+        <w:rFonts w:ascii="Wingdings" w:hAnsi="Wingdings" w:hint="default"/>
+      </w:rPr>
+    </w:lvl>
+    <w:lvl w:ilvl="3" w:tplc="08090001" w:tentative="1">
+      <w:start w:val="1"/>
+      <w:numFmt w:val="bullet"/>
+      <w:lvlText w:val=""/>
+      <w:lvlJc w:val="left"/>
+      <w:pPr>
+        <w:ind w:left="2880" w:hanging="360"/>
+      </w:pPr>
+      <w:rPr>
+        <w:rFonts w:ascii="Symbol" w:hAnsi="Symbol" w:hint="default"/>
+      </w:rPr>
+    </w:lvl>
+    <w:lvl w:ilvl="4" w:tplc="08090003" w:tentative="1">
+      <w:start w:val="1"/>
+      <w:numFmt w:val="bullet"/>
+      <w:lvlText w:val="o"/>
+      <w:lvlJc w:val="left"/>
+      <w:pPr>
+        <w:ind w:left="3600" w:hanging="360"/>
+      </w:pPr>
+      <w:rPr>
+        <w:rFonts w:ascii="Courier New" w:hAnsi="Courier New" w:cs="Courier New" w:hint="default"/>
+      </w:rPr>
+    </w:lvl>
+    <w:lvl w:ilvl="5" w:tplc="08090005" w:tentative="1">
+      <w:start w:val="1"/>
+      <w:numFmt w:val="bullet"/>
+      <w:lvlText w:val=""/>
+      <w:lvlJc w:val="left"/>
+      <w:pPr>
+        <w:ind w:left="4320" w:hanging="360"/>
+      </w:pPr>
+      <w:rPr>
+        <w:rFonts w:ascii="Wingdings" w:hAnsi="Wingdings" w:hint="default"/>
+      </w:rPr>
+    </w:lvl>
+    <w:lvl w:ilvl="6" w:tplc="08090001" w:tentative="1">
+      <w:start w:val="1"/>
+      <w:numFmt w:val="bullet"/>
+      <w:lvlText w:val=""/>
+      <w:lvlJc w:val="left"/>
+      <w:pPr>
+        <w:ind w:left="5040" w:hanging="360"/>
+      </w:pPr>
+      <w:rPr>
+        <w:rFonts w:ascii="Symbol" w:hAnsi="Symbol" w:hint="default"/>
+      </w:rPr>
+    </w:lvl>
+    <w:lvl w:ilvl="7" w:tplc="08090003" w:tentative="1">
+      <w:start w:val="1"/>
+      <w:numFmt w:val="bullet"/>
+      <w:lvlText w:val="o"/>
+      <w:lvlJc w:val="left"/>
+      <w:pPr>
+        <w:ind w:left="5760" w:hanging="360"/>
+      </w:pPr>
+      <w:rPr>
+        <w:rFonts w:ascii="Courier New" w:hAnsi="Courier New" w:cs="Courier New" w:hint="default"/>
+      </w:rPr>
+    </w:lvl>
+    <w:lvl w:ilvl="8" w:tplc="08090005" w:tentative="1">
+      <w:start w:val="1"/>
+      <w:numFmt w:val="bullet"/>
+      <w:lvlText w:val=""/>
+      <w:lvlJc w:val="left"/>
+      <w:pPr>
+        <w:ind w:left="6480" w:hanging="360"/>
+      </w:pPr>
+      <w:rPr>
+        <w:rFonts w:ascii="Wingdings" w:hAnsi="Wingdings" w:hint="default"/>
+      </w:rPr>
+    </w:lvl>
+  </w:abstractNum>
+  <w:abstractNum w:abstractNumId="5" w15:restartNumberingAfterBreak="0">
     <w:nsid w:val="4F565871"/>
     <w:multiLevelType w:val="hybridMultilevel"/>
     <w:tmpl w:val="46605962"/>
@@ -1947,7 +3598,7 @@
       </w:rPr>
     </w:lvl>
   </w:abstractNum>
-  <w:abstractNum w:abstractNumId="3" w15:restartNumberingAfterBreak="0">
+  <w:abstractNum w:abstractNumId="6" w15:restartNumberingAfterBreak="0">
     <w:nsid w:val="51282ECC"/>
     <w:multiLevelType w:val="hybridMultilevel"/>
     <w:tmpl w:val="FB8E2CB0"/>
@@ -2060,7 +3711,233 @@
       </w:rPr>
     </w:lvl>
   </w:abstractNum>
-  <w:abstractNum w:abstractNumId="4" w15:restartNumberingAfterBreak="0">
+  <w:abstractNum w:abstractNumId="7" w15:restartNumberingAfterBreak="0">
+    <w:nsid w:val="58AC107A"/>
+    <w:multiLevelType w:val="hybridMultilevel"/>
+    <w:tmpl w:val="B9C67A0A"/>
+    <w:lvl w:ilvl="0" w:tplc="08090001">
+      <w:start w:val="1"/>
+      <w:numFmt w:val="bullet"/>
+      <w:lvlText w:val=""/>
+      <w:lvlJc w:val="left"/>
+      <w:pPr>
+        <w:ind w:left="720" w:hanging="360"/>
+      </w:pPr>
+      <w:rPr>
+        <w:rFonts w:ascii="Symbol" w:hAnsi="Symbol" w:hint="default"/>
+      </w:rPr>
+    </w:lvl>
+    <w:lvl w:ilvl="1" w:tplc="08090003" w:tentative="1">
+      <w:start w:val="1"/>
+      <w:numFmt w:val="bullet"/>
+      <w:lvlText w:val="o"/>
+      <w:lvlJc w:val="left"/>
+      <w:pPr>
+        <w:ind w:left="1440" w:hanging="360"/>
+      </w:pPr>
+      <w:rPr>
+        <w:rFonts w:ascii="Courier New" w:hAnsi="Courier New" w:cs="Courier New" w:hint="default"/>
+      </w:rPr>
+    </w:lvl>
+    <w:lvl w:ilvl="2" w:tplc="08090005" w:tentative="1">
+      <w:start w:val="1"/>
+      <w:numFmt w:val="bullet"/>
+      <w:lvlText w:val=""/>
+      <w:lvlJc w:val="left"/>
+      <w:pPr>
+        <w:ind w:left="2160" w:hanging="360"/>
+      </w:pPr>
+      <w:rPr>
+        <w:rFonts w:ascii="Wingdings" w:hAnsi="Wingdings" w:hint="default"/>
+      </w:rPr>
+    </w:lvl>
+    <w:lvl w:ilvl="3" w:tplc="08090001" w:tentative="1">
+      <w:start w:val="1"/>
+      <w:numFmt w:val="bullet"/>
+      <w:lvlText w:val=""/>
+      <w:lvlJc w:val="left"/>
+      <w:pPr>
+        <w:ind w:left="2880" w:hanging="360"/>
+      </w:pPr>
+      <w:rPr>
+        <w:rFonts w:ascii="Symbol" w:hAnsi="Symbol" w:hint="default"/>
+      </w:rPr>
+    </w:lvl>
+    <w:lvl w:ilvl="4" w:tplc="08090003" w:tentative="1">
+      <w:start w:val="1"/>
+      <w:numFmt w:val="bullet"/>
+      <w:lvlText w:val="o"/>
+      <w:lvlJc w:val="left"/>
+      <w:pPr>
+        <w:ind w:left="3600" w:hanging="360"/>
+      </w:pPr>
+      <w:rPr>
+        <w:rFonts w:ascii="Courier New" w:hAnsi="Courier New" w:cs="Courier New" w:hint="default"/>
+      </w:rPr>
+    </w:lvl>
+    <w:lvl w:ilvl="5" w:tplc="08090005" w:tentative="1">
+      <w:start w:val="1"/>
+      <w:numFmt w:val="bullet"/>
+      <w:lvlText w:val=""/>
+      <w:lvlJc w:val="left"/>
+      <w:pPr>
+        <w:ind w:left="4320" w:hanging="360"/>
+      </w:pPr>
+      <w:rPr>
+        <w:rFonts w:ascii="Wingdings" w:hAnsi="Wingdings" w:hint="default"/>
+      </w:rPr>
+    </w:lvl>
+    <w:lvl w:ilvl="6" w:tplc="08090001" w:tentative="1">
+      <w:start w:val="1"/>
+      <w:numFmt w:val="bullet"/>
+      <w:lvlText w:val=""/>
+      <w:lvlJc w:val="left"/>
+      <w:pPr>
+        <w:ind w:left="5040" w:hanging="360"/>
+      </w:pPr>
+      <w:rPr>
+        <w:rFonts w:ascii="Symbol" w:hAnsi="Symbol" w:hint="default"/>
+      </w:rPr>
+    </w:lvl>
+    <w:lvl w:ilvl="7" w:tplc="08090003" w:tentative="1">
+      <w:start w:val="1"/>
+      <w:numFmt w:val="bullet"/>
+      <w:lvlText w:val="o"/>
+      <w:lvlJc w:val="left"/>
+      <w:pPr>
+        <w:ind w:left="5760" w:hanging="360"/>
+      </w:pPr>
+      <w:rPr>
+        <w:rFonts w:ascii="Courier New" w:hAnsi="Courier New" w:cs="Courier New" w:hint="default"/>
+      </w:rPr>
+    </w:lvl>
+    <w:lvl w:ilvl="8" w:tplc="08090005" w:tentative="1">
+      <w:start w:val="1"/>
+      <w:numFmt w:val="bullet"/>
+      <w:lvlText w:val=""/>
+      <w:lvlJc w:val="left"/>
+      <w:pPr>
+        <w:ind w:left="6480" w:hanging="360"/>
+      </w:pPr>
+      <w:rPr>
+        <w:rFonts w:ascii="Wingdings" w:hAnsi="Wingdings" w:hint="default"/>
+      </w:rPr>
+    </w:lvl>
+  </w:abstractNum>
+  <w:abstractNum w:abstractNumId="8" w15:restartNumberingAfterBreak="0">
+    <w:nsid w:val="65635E8C"/>
+    <w:multiLevelType w:val="hybridMultilevel"/>
+    <w:tmpl w:val="FCB42312"/>
+    <w:lvl w:ilvl="0" w:tplc="08090001">
+      <w:start w:val="1"/>
+      <w:numFmt w:val="bullet"/>
+      <w:lvlText w:val=""/>
+      <w:lvlJc w:val="left"/>
+      <w:pPr>
+        <w:ind w:left="720" w:hanging="360"/>
+      </w:pPr>
+      <w:rPr>
+        <w:rFonts w:ascii="Symbol" w:hAnsi="Symbol" w:hint="default"/>
+      </w:rPr>
+    </w:lvl>
+    <w:lvl w:ilvl="1" w:tplc="08090003" w:tentative="1">
+      <w:start w:val="1"/>
+      <w:numFmt w:val="bullet"/>
+      <w:lvlText w:val="o"/>
+      <w:lvlJc w:val="left"/>
+      <w:pPr>
+        <w:ind w:left="1440" w:hanging="360"/>
+      </w:pPr>
+      <w:rPr>
+        <w:rFonts w:ascii="Courier New" w:hAnsi="Courier New" w:cs="Courier New" w:hint="default"/>
+      </w:rPr>
+    </w:lvl>
+    <w:lvl w:ilvl="2" w:tplc="08090005" w:tentative="1">
+      <w:start w:val="1"/>
+      <w:numFmt w:val="bullet"/>
+      <w:lvlText w:val=""/>
+      <w:lvlJc w:val="left"/>
+      <w:pPr>
+        <w:ind w:left="2160" w:hanging="360"/>
+      </w:pPr>
+      <w:rPr>
+        <w:rFonts w:ascii="Wingdings" w:hAnsi="Wingdings" w:hint="default"/>
+      </w:rPr>
+    </w:lvl>
+    <w:lvl w:ilvl="3" w:tplc="08090001" w:tentative="1">
+      <w:start w:val="1"/>
+      <w:numFmt w:val="bullet"/>
+      <w:lvlText w:val=""/>
+      <w:lvlJc w:val="left"/>
+      <w:pPr>
+        <w:ind w:left="2880" w:hanging="360"/>
+      </w:pPr>
+      <w:rPr>
+        <w:rFonts w:ascii="Symbol" w:hAnsi="Symbol" w:hint="default"/>
+      </w:rPr>
+    </w:lvl>
+    <w:lvl w:ilvl="4" w:tplc="08090003" w:tentative="1">
+      <w:start w:val="1"/>
+      <w:numFmt w:val="bullet"/>
+      <w:lvlText w:val="o"/>
+      <w:lvlJc w:val="left"/>
+      <w:pPr>
+        <w:ind w:left="3600" w:hanging="360"/>
+      </w:pPr>
+      <w:rPr>
+        <w:rFonts w:ascii="Courier New" w:hAnsi="Courier New" w:cs="Courier New" w:hint="default"/>
+      </w:rPr>
+    </w:lvl>
+    <w:lvl w:ilvl="5" w:tplc="08090005" w:tentative="1">
+      <w:start w:val="1"/>
+      <w:numFmt w:val="bullet"/>
+      <w:lvlText w:val=""/>
+      <w:lvlJc w:val="left"/>
+      <w:pPr>
+        <w:ind w:left="4320" w:hanging="360"/>
+      </w:pPr>
+      <w:rPr>
+        <w:rFonts w:ascii="Wingdings" w:hAnsi="Wingdings" w:hint="default"/>
+      </w:rPr>
+    </w:lvl>
+    <w:lvl w:ilvl="6" w:tplc="08090001" w:tentative="1">
+      <w:start w:val="1"/>
+      <w:numFmt w:val="bullet"/>
+      <w:lvlText w:val=""/>
+      <w:lvlJc w:val="left"/>
+      <w:pPr>
+        <w:ind w:left="5040" w:hanging="360"/>
+      </w:pPr>
+      <w:rPr>
+        <w:rFonts w:ascii="Symbol" w:hAnsi="Symbol" w:hint="default"/>
+      </w:rPr>
+    </w:lvl>
+    <w:lvl w:ilvl="7" w:tplc="08090003" w:tentative="1">
+      <w:start w:val="1"/>
+      <w:numFmt w:val="bullet"/>
+      <w:lvlText w:val="o"/>
+      <w:lvlJc w:val="left"/>
+      <w:pPr>
+        <w:ind w:left="5760" w:hanging="360"/>
+      </w:pPr>
+      <w:rPr>
+        <w:rFonts w:ascii="Courier New" w:hAnsi="Courier New" w:cs="Courier New" w:hint="default"/>
+      </w:rPr>
+    </w:lvl>
+    <w:lvl w:ilvl="8" w:tplc="08090005" w:tentative="1">
+      <w:start w:val="1"/>
+      <w:numFmt w:val="bullet"/>
+      <w:lvlText w:val=""/>
+      <w:lvlJc w:val="left"/>
+      <w:pPr>
+        <w:ind w:left="6480" w:hanging="360"/>
+      </w:pPr>
+      <w:rPr>
+        <w:rFonts w:ascii="Wingdings" w:hAnsi="Wingdings" w:hint="default"/>
+      </w:rPr>
+    </w:lvl>
+  </w:abstractNum>
+  <w:abstractNum w:abstractNumId="9" w15:restartNumberingAfterBreak="0">
     <w:nsid w:val="6B3A5986"/>
     <w:multiLevelType w:val="hybridMultilevel"/>
     <w:tmpl w:val="4510CABE"/>
@@ -2174,19 +4051,34 @@
     </w:lvl>
   </w:abstractNum>
   <w:num w:numId="1" w16cid:durableId="246571753">
+    <w:abstractNumId w:val="5"/>
+  </w:num>
+  <w:num w:numId="2" w16cid:durableId="2041512672">
+    <w:abstractNumId w:val="9"/>
+  </w:num>
+  <w:num w:numId="3" w16cid:durableId="316501033">
     <w:abstractNumId w:val="2"/>
   </w:num>
-  <w:num w:numId="2" w16cid:durableId="2041512672">
-    <w:abstractNumId w:val="4"/>
-  </w:num>
-  <w:num w:numId="3" w16cid:durableId="316501033">
+  <w:num w:numId="4" w16cid:durableId="1088234728">
     <w:abstractNumId w:val="1"/>
   </w:num>
-  <w:num w:numId="4" w16cid:durableId="1088234728">
+  <w:num w:numId="5" w16cid:durableId="557788271">
+    <w:abstractNumId w:val="6"/>
+  </w:num>
+  <w:num w:numId="6" w16cid:durableId="335117383">
     <w:abstractNumId w:val="0"/>
   </w:num>
-  <w:num w:numId="5" w16cid:durableId="557788271">
+  <w:num w:numId="7" w16cid:durableId="953680030">
+    <w:abstractNumId w:val="7"/>
+  </w:num>
+  <w:num w:numId="8" w16cid:durableId="402336372">
+    <w:abstractNumId w:val="8"/>
+  </w:num>
+  <w:num w:numId="9" w16cid:durableId="1478645967">
     <w:abstractNumId w:val="3"/>
+  </w:num>
+  <w:num w:numId="10" w16cid:durableId="1208106389">
+    <w:abstractNumId w:val="4"/>
   </w:num>
 </w:numbering>
 </file>

</xml_diff>